<commit_message>
Simon - navigazione interfacce RCA
</commit_message>
<xml_diff>
--- a/DOC/msa-api.docx
+++ b/DOC/msa-api.docx
@@ -10,7 +10,6 @@
           <w:docPartUnique/>
         </w:docPartObj>
       </w:sdtPr>
-      <w:sdtEndPr/>
       <w:sdtContent>
         <w:p/>
         <w:p>
@@ -111,7 +110,6 @@
                                     <w:dataBinding w:prefixMappings="xmlns:ns0='http://purl.org/dc/elements/1.1/' xmlns:ns1='http://schemas.openxmlformats.org/package/2006/metadata/core-properties' " w:xpath="/ns1:coreProperties[1]/ns0:title[1]" w:storeItemID="{6C3C8BC8-F283-45AE-878A-BAB7291924A1}"/>
                                     <w:text/>
                                   </w:sdtPr>
-                                  <w:sdtEndPr/>
                                   <w:sdtContent>
                                     <w:r>
                                       <w:rPr>
@@ -140,7 +138,6 @@
                                   <w:dataBinding w:prefixMappings="xmlns:ns0='http://purl.org/dc/elements/1.1/' xmlns:ns1='http://schemas.openxmlformats.org/package/2006/metadata/core-properties' " w:xpath="/ns1:coreProperties[1]/ns0:subject[1]" w:storeItemID="{6C3C8BC8-F283-45AE-878A-BAB7291924A1}"/>
                                   <w:text/>
                                 </w:sdtPr>
-                                <w:sdtEndPr/>
                                 <w:sdtContent>
                                   <w:p>
                                     <w:pPr>
@@ -182,7 +179,6 @@
                                   <w:dataBinding w:prefixMappings="xmlns:ns0='http://purl.org/dc/elements/1.1/' xmlns:ns1='http://schemas.openxmlformats.org/package/2006/metadata/core-properties' " w:xpath="/ns1:coreProperties[1]/ns0:creator[1]" w:storeItemID="{6C3C8BC8-F283-45AE-878A-BAB7291924A1}"/>
                                   <w:text/>
                                 </w:sdtPr>
-                                <w:sdtEndPr/>
                                 <w:sdtContent>
                                   <w:p>
                                     <w:pPr>
@@ -263,7 +259,6 @@
                               <w:dataBinding w:prefixMappings="xmlns:ns0='http://purl.org/dc/elements/1.1/' xmlns:ns1='http://schemas.openxmlformats.org/package/2006/metadata/core-properties' " w:xpath="/ns1:coreProperties[1]/ns0:title[1]" w:storeItemID="{6C3C8BC8-F283-45AE-878A-BAB7291924A1}"/>
                               <w:text/>
                             </w:sdtPr>
-                            <w:sdtEndPr/>
                             <w:sdtContent>
                               <w:r>
                                 <w:rPr>
@@ -292,7 +287,6 @@
                             <w:dataBinding w:prefixMappings="xmlns:ns0='http://purl.org/dc/elements/1.1/' xmlns:ns1='http://schemas.openxmlformats.org/package/2006/metadata/core-properties' " w:xpath="/ns1:coreProperties[1]/ns0:subject[1]" w:storeItemID="{6C3C8BC8-F283-45AE-878A-BAB7291924A1}"/>
                             <w:text/>
                           </w:sdtPr>
-                          <w:sdtEndPr/>
                           <w:sdtContent>
                             <w:p>
                               <w:pPr>
@@ -334,7 +328,6 @@
                             <w:dataBinding w:prefixMappings="xmlns:ns0='http://purl.org/dc/elements/1.1/' xmlns:ns1='http://schemas.openxmlformats.org/package/2006/metadata/core-properties' " w:xpath="/ns1:coreProperties[1]/ns0:creator[1]" w:storeItemID="{6C3C8BC8-F283-45AE-878A-BAB7291924A1}"/>
                             <w:text/>
                           </w:sdtPr>
-                          <w:sdtEndPr/>
                           <w:sdtContent>
                             <w:p>
                               <w:pPr>
@@ -11534,6 +11527,7 @@
               </w:rPr>
               <w:t>aperturaSenzaCoperture</w:t>
             </w:r>
+            <w:proofErr w:type="gramStart"/>
             <w:r>
               <w:rPr>
                 <w:rFonts w:ascii="Courier New" w:eastAsia="Times New Roman" w:hAnsi="Courier New" w:cs="Courier New"/>
@@ -11551,7 +11545,17 @@
                 <w:szCs w:val="20"/>
                 <w:lang w:eastAsia="it-IT"/>
               </w:rPr>
-              <w:t xml:space="preserve"> : </w:t>
+              <w:t xml:space="preserve"> :</w:t>
+            </w:r>
+            <w:proofErr w:type="gramEnd"/>
+            <w:r>
+              <w:rPr>
+                <w:rFonts w:ascii="Courier New" w:eastAsia="Times New Roman" w:hAnsi="Courier New" w:cs="Courier New"/>
+                <w:sz w:val="20"/>
+                <w:szCs w:val="20"/>
+                <w:lang w:eastAsia="it-IT"/>
+              </w:rPr>
+              <w:t xml:space="preserve"> </w:t>
             </w:r>
             <w:r>
               <w:rPr>
@@ -13644,64 +13648,27 @@
                 <w:lang w:eastAsia="it-IT"/>
               </w:rPr>
               <w:tab/>
-            </w:r>
-            <w:r>
-              <w:rPr>
-                <w:rFonts w:ascii="Courier New" w:eastAsia="Times New Roman" w:hAnsi="Courier New" w:cs="Courier New"/>
-                <w:color w:val="800000"/>
-                <w:sz w:val="20"/>
-                <w:szCs w:val="20"/>
-                <w:lang w:eastAsia="it-IT"/>
-              </w:rPr>
               <w:t>"</w:t>
             </w:r>
-            <w:r>
-              <w:rPr>
-                <w:rFonts w:ascii="Courier New" w:eastAsia="Times New Roman" w:hAnsi="Courier New" w:cs="Courier New"/>
-                <w:color w:val="800000"/>
+            <w:proofErr w:type="spellStart"/>
+            <w:r>
+              <w:rPr>
+                <w:rFonts w:ascii="Courier New" w:eastAsia="Times New Roman" w:hAnsi="Courier New" w:cs="Courier New"/>
                 <w:sz w:val="20"/>
                 <w:szCs w:val="20"/>
                 <w:lang w:eastAsia="it-IT"/>
               </w:rPr>
               <w:t>numeroPolizza</w:t>
             </w:r>
-            <w:r>
-              <w:rPr>
-                <w:rFonts w:ascii="Courier New" w:eastAsia="Times New Roman" w:hAnsi="Courier New" w:cs="Courier New"/>
-                <w:color w:val="800000"/>
-                <w:sz w:val="20"/>
-                <w:szCs w:val="20"/>
-                <w:lang w:eastAsia="it-IT"/>
-              </w:rPr>
-              <w:t>"</w:t>
-            </w:r>
-            <w:r>
-              <w:rPr>
-                <w:rFonts w:ascii="Courier New" w:eastAsia="Times New Roman" w:hAnsi="Courier New" w:cs="Courier New"/>
-                <w:sz w:val="20"/>
-                <w:szCs w:val="20"/>
-                <w:lang w:eastAsia="it-IT"/>
-              </w:rPr>
-              <w:t xml:space="preserve"> :  </w:t>
-            </w:r>
-            <w:r>
-              <w:rPr>
-                <w:rFonts w:ascii="Courier New" w:eastAsia="Times New Roman" w:hAnsi="Courier New" w:cs="Courier New"/>
-                <w:color w:val="800000"/>
-                <w:sz w:val="20"/>
-                <w:szCs w:val="20"/>
-                <w:lang w:eastAsia="it-IT"/>
-              </w:rPr>
-              <w:t>""</w:t>
-            </w:r>
-            <w:r>
-              <w:rPr>
-                <w:rFonts w:ascii="Courier New" w:eastAsia="Times New Roman" w:hAnsi="Courier New" w:cs="Courier New"/>
-                <w:sz w:val="20"/>
-                <w:szCs w:val="20"/>
-                <w:lang w:eastAsia="it-IT"/>
-              </w:rPr>
-              <w:t>,</w:t>
+            <w:proofErr w:type="spellEnd"/>
+            <w:r>
+              <w:rPr>
+                <w:rFonts w:ascii="Courier New" w:eastAsia="Times New Roman" w:hAnsi="Courier New" w:cs="Courier New"/>
+                <w:sz w:val="20"/>
+                <w:szCs w:val="20"/>
+                <w:lang w:eastAsia="it-IT"/>
+              </w:rPr>
+              <w:t>": "",</w:t>
             </w:r>
           </w:p>
           <w:p>
@@ -13739,64 +13706,7 @@
                 <w:lang w:eastAsia="it-IT"/>
               </w:rPr>
               <w:tab/>
-            </w:r>
-            <w:r>
-              <w:rPr>
-                <w:rFonts w:ascii="Courier New" w:eastAsia="Times New Roman" w:hAnsi="Courier New" w:cs="Courier New"/>
-                <w:color w:val="800000"/>
-                <w:sz w:val="20"/>
-                <w:szCs w:val="20"/>
-                <w:lang w:eastAsia="it-IT"/>
-              </w:rPr>
-              <w:t>"</w:t>
-            </w:r>
-            <w:r>
-              <w:rPr>
-                <w:rFonts w:ascii="Courier New" w:eastAsia="Times New Roman" w:hAnsi="Courier New" w:cs="Courier New"/>
-                <w:color w:val="800000"/>
-                <w:sz w:val="20"/>
-                <w:szCs w:val="20"/>
-                <w:lang w:eastAsia="it-IT"/>
-              </w:rPr>
-              <w:t>compagnia</w:t>
-            </w:r>
-            <w:r>
-              <w:rPr>
-                <w:rFonts w:ascii="Courier New" w:eastAsia="Times New Roman" w:hAnsi="Courier New" w:cs="Courier New"/>
-                <w:color w:val="800000"/>
-                <w:sz w:val="20"/>
-                <w:szCs w:val="20"/>
-                <w:lang w:eastAsia="it-IT"/>
-              </w:rPr>
-              <w:t>"</w:t>
-            </w:r>
-            <w:r>
-              <w:rPr>
-                <w:rFonts w:ascii="Courier New" w:eastAsia="Times New Roman" w:hAnsi="Courier New" w:cs="Courier New"/>
-                <w:sz w:val="20"/>
-                <w:szCs w:val="20"/>
-                <w:lang w:eastAsia="it-IT"/>
-              </w:rPr>
-              <w:t xml:space="preserve"> : </w:t>
-            </w:r>
-            <w:r>
-              <w:rPr>
-                <w:rFonts w:ascii="Courier New" w:eastAsia="Times New Roman" w:hAnsi="Courier New" w:cs="Courier New"/>
-                <w:color w:val="800000"/>
-                <w:sz w:val="20"/>
-                <w:szCs w:val="20"/>
-                <w:lang w:eastAsia="it-IT"/>
-              </w:rPr>
-              <w:t>""</w:t>
-            </w:r>
-            <w:r>
-              <w:rPr>
-                <w:rFonts w:ascii="Courier New" w:eastAsia="Times New Roman" w:hAnsi="Courier New" w:cs="Courier New"/>
-                <w:sz w:val="20"/>
-                <w:szCs w:val="20"/>
-                <w:lang w:eastAsia="it-IT"/>
-              </w:rPr>
-              <w:t>,</w:t>
+              <w:t>"compagnia": "",</w:t>
             </w:r>
           </w:p>
           <w:p>
@@ -13834,44 +13744,7 @@
                 <w:lang w:eastAsia="it-IT"/>
               </w:rPr>
               <w:tab/>
-            </w:r>
-            <w:r>
-              <w:rPr>
-                <w:rFonts w:ascii="Courier New" w:eastAsia="Times New Roman" w:hAnsi="Courier New" w:cs="Courier New"/>
-                <w:color w:val="800000"/>
-                <w:sz w:val="20"/>
-                <w:szCs w:val="20"/>
-                <w:lang w:eastAsia="it-IT"/>
-              </w:rPr>
-              <w:t>"targa"</w:t>
-            </w:r>
-            <w:r>
-              <w:rPr>
-                <w:rFonts w:ascii="Courier New" w:eastAsia="Times New Roman" w:hAnsi="Courier New" w:cs="Courier New"/>
-                <w:sz w:val="20"/>
-                <w:szCs w:val="20"/>
-                <w:lang w:eastAsia="it-IT"/>
-              </w:rPr>
-              <w:t xml:space="preserve"> : </w:t>
-            </w:r>
-            <w:r>
-              <w:rPr>
-                <w:rFonts w:ascii="Courier New" w:eastAsia="Times New Roman" w:hAnsi="Courier New" w:cs="Courier New"/>
-                <w:color w:val="800000"/>
-                <w:sz w:val="20"/>
-                <w:szCs w:val="20"/>
-                <w:lang w:eastAsia="it-IT"/>
-              </w:rPr>
-              <w:t>""</w:t>
-            </w:r>
-            <w:r>
-              <w:rPr>
-                <w:rFonts w:ascii="Courier New" w:eastAsia="Times New Roman" w:hAnsi="Courier New" w:cs="Courier New"/>
-                <w:sz w:val="20"/>
-                <w:szCs w:val="20"/>
-                <w:lang w:eastAsia="it-IT"/>
-              </w:rPr>
-              <w:t>,</w:t>
+              <w:t>"targa": "",</w:t>
             </w:r>
           </w:p>
           <w:p>
@@ -13909,65 +13782,7 @@
                 <w:lang w:eastAsia="it-IT"/>
               </w:rPr>
               <w:tab/>
-            </w:r>
-            <w:r>
-              <w:rPr>
-                <w:rFonts w:ascii="Courier New" w:eastAsia="Times New Roman" w:hAnsi="Courier New" w:cs="Courier New"/>
-                <w:color w:val="800000"/>
-                <w:sz w:val="20"/>
-                <w:szCs w:val="20"/>
-                <w:lang w:eastAsia="it-IT"/>
-              </w:rPr>
-              <w:t>"</w:t>
-            </w:r>
-            <w:r>
-              <w:rPr>
-                <w:rFonts w:ascii="Courier New" w:eastAsia="Times New Roman" w:hAnsi="Courier New" w:cs="Courier New"/>
-                <w:color w:val="800000"/>
-                <w:sz w:val="20"/>
-                <w:szCs w:val="20"/>
-                <w:lang w:eastAsia="it-IT"/>
-              </w:rPr>
-              <w:t>nominativoContraente</w:t>
-            </w:r>
-            <w:r>
-              <w:rPr>
-                <w:rFonts w:ascii="Courier New" w:eastAsia="Times New Roman" w:hAnsi="Courier New" w:cs="Courier New"/>
-                <w:color w:val="800000"/>
-                <w:sz w:val="20"/>
-                <w:szCs w:val="20"/>
-                <w:lang w:eastAsia="it-IT"/>
-              </w:rPr>
-              <w:t>"</w:t>
-            </w:r>
-            <w:r>
-              <w:rPr>
-                <w:rFonts w:ascii="Courier New" w:eastAsia="Times New Roman" w:hAnsi="Courier New" w:cs="Courier New"/>
-                <w:color w:val="800000"/>
-                <w:sz w:val="20"/>
-                <w:szCs w:val="20"/>
-                <w:lang w:eastAsia="it-IT"/>
-              </w:rPr>
-              <w:t xml:space="preserve"> : </w:t>
-            </w:r>
-            <w:r>
-              <w:rPr>
-                <w:rFonts w:ascii="Courier New" w:eastAsia="Times New Roman" w:hAnsi="Courier New" w:cs="Courier New"/>
-                <w:color w:val="800000"/>
-                <w:sz w:val="20"/>
-                <w:szCs w:val="20"/>
-                <w:lang w:eastAsia="it-IT"/>
-              </w:rPr>
-              <w:t>""</w:t>
-            </w:r>
-            <w:r>
-              <w:rPr>
-                <w:rFonts w:ascii="Courier New" w:eastAsia="Times New Roman" w:hAnsi="Courier New" w:cs="Courier New"/>
-                <w:sz w:val="20"/>
-                <w:szCs w:val="20"/>
-                <w:lang w:eastAsia="it-IT"/>
-              </w:rPr>
-              <w:t>,</w:t>
+              <w:t>"contraente": {</w:t>
             </w:r>
           </w:p>
           <w:p>
@@ -14004,10 +13819,988 @@
                 <w:szCs w:val="20"/>
                 <w:lang w:eastAsia="it-IT"/>
               </w:rPr>
+              <w:tab/>
+            </w:r>
+            <w:r>
+              <w:rPr>
+                <w:rFonts w:ascii="Courier New" w:eastAsia="Times New Roman" w:hAnsi="Courier New" w:cs="Courier New"/>
+                <w:sz w:val="20"/>
+                <w:szCs w:val="20"/>
+                <w:lang w:eastAsia="it-IT"/>
+              </w:rPr>
+              <w:tab/>
+              <w:t>"nome": "",</w:t>
+            </w:r>
+          </w:p>
+          <w:p>
+            <w:pPr>
+              <w:tabs>
+                <w:tab w:val="left" w:pos="916"/>
+                <w:tab w:val="left" w:pos="1832"/>
+                <w:tab w:val="left" w:pos="2748"/>
+                <w:tab w:val="left" w:pos="3664"/>
+                <w:tab w:val="left" w:pos="4580"/>
+                <w:tab w:val="left" w:pos="5496"/>
+                <w:tab w:val="left" w:pos="6412"/>
+                <w:tab w:val="left" w:pos="7328"/>
+                <w:tab w:val="left" w:pos="8244"/>
+                <w:tab w:val="left" w:pos="9160"/>
+                <w:tab w:val="left" w:pos="10076"/>
+                <w:tab w:val="left" w:pos="10992"/>
+                <w:tab w:val="left" w:pos="11908"/>
+                <w:tab w:val="left" w:pos="12824"/>
+                <w:tab w:val="left" w:pos="13740"/>
+                <w:tab w:val="left" w:pos="14656"/>
+              </w:tabs>
+              <w:rPr>
+                <w:rFonts w:ascii="Courier New" w:eastAsia="Times New Roman" w:hAnsi="Courier New" w:cs="Courier New"/>
+                <w:sz w:val="20"/>
+                <w:szCs w:val="20"/>
+                <w:lang w:eastAsia="it-IT"/>
+              </w:rPr>
+            </w:pPr>
+            <w:r>
+              <w:rPr>
+                <w:rFonts w:ascii="Courier New" w:eastAsia="Times New Roman" w:hAnsi="Courier New" w:cs="Courier New"/>
+                <w:sz w:val="20"/>
+                <w:szCs w:val="20"/>
+                <w:lang w:eastAsia="it-IT"/>
+              </w:rPr>
+              <w:tab/>
+            </w:r>
+            <w:r>
+              <w:rPr>
+                <w:rFonts w:ascii="Courier New" w:eastAsia="Times New Roman" w:hAnsi="Courier New" w:cs="Courier New"/>
+                <w:sz w:val="20"/>
+                <w:szCs w:val="20"/>
+                <w:lang w:eastAsia="it-IT"/>
+              </w:rPr>
+              <w:tab/>
+              <w:t>"cognome": "",</w:t>
+            </w:r>
+          </w:p>
+          <w:p>
+            <w:pPr>
+              <w:tabs>
+                <w:tab w:val="left" w:pos="916"/>
+                <w:tab w:val="left" w:pos="1832"/>
+                <w:tab w:val="left" w:pos="2748"/>
+                <w:tab w:val="left" w:pos="3664"/>
+                <w:tab w:val="left" w:pos="4580"/>
+                <w:tab w:val="left" w:pos="5496"/>
+                <w:tab w:val="left" w:pos="6412"/>
+                <w:tab w:val="left" w:pos="7328"/>
+                <w:tab w:val="left" w:pos="8244"/>
+                <w:tab w:val="left" w:pos="9160"/>
+                <w:tab w:val="left" w:pos="10076"/>
+                <w:tab w:val="left" w:pos="10992"/>
+                <w:tab w:val="left" w:pos="11908"/>
+                <w:tab w:val="left" w:pos="12824"/>
+                <w:tab w:val="left" w:pos="13740"/>
+                <w:tab w:val="left" w:pos="14656"/>
+              </w:tabs>
+              <w:rPr>
+                <w:rFonts w:ascii="Courier New" w:eastAsia="Times New Roman" w:hAnsi="Courier New" w:cs="Courier New"/>
+                <w:sz w:val="20"/>
+                <w:szCs w:val="20"/>
+                <w:lang w:eastAsia="it-IT"/>
+              </w:rPr>
+            </w:pPr>
+            <w:r>
+              <w:rPr>
+                <w:rFonts w:ascii="Courier New" w:eastAsia="Times New Roman" w:hAnsi="Courier New" w:cs="Courier New"/>
+                <w:sz w:val="20"/>
+                <w:szCs w:val="20"/>
+                <w:lang w:eastAsia="it-IT"/>
+              </w:rPr>
+              <w:tab/>
+            </w:r>
+            <w:r>
+              <w:rPr>
+                <w:rFonts w:ascii="Courier New" w:eastAsia="Times New Roman" w:hAnsi="Courier New" w:cs="Courier New"/>
+                <w:sz w:val="20"/>
+                <w:szCs w:val="20"/>
+                <w:lang w:eastAsia="it-IT"/>
+              </w:rPr>
+              <w:tab/>
+              <w:t>"</w:t>
+            </w:r>
+            <w:proofErr w:type="spellStart"/>
+            <w:r>
+              <w:rPr>
+                <w:rFonts w:ascii="Courier New" w:eastAsia="Times New Roman" w:hAnsi="Courier New" w:cs="Courier New"/>
+                <w:sz w:val="20"/>
+                <w:szCs w:val="20"/>
+                <w:lang w:eastAsia="it-IT"/>
+              </w:rPr>
+              <w:t>cf</w:t>
+            </w:r>
+            <w:proofErr w:type="spellEnd"/>
+            <w:r>
+              <w:rPr>
+                <w:rFonts w:ascii="Courier New" w:eastAsia="Times New Roman" w:hAnsi="Courier New" w:cs="Courier New"/>
+                <w:sz w:val="20"/>
+                <w:szCs w:val="20"/>
+                <w:lang w:eastAsia="it-IT"/>
+              </w:rPr>
+              <w:t>": "",</w:t>
+            </w:r>
+          </w:p>
+          <w:p>
+            <w:pPr>
+              <w:tabs>
+                <w:tab w:val="left" w:pos="916"/>
+                <w:tab w:val="left" w:pos="1832"/>
+                <w:tab w:val="left" w:pos="2748"/>
+                <w:tab w:val="left" w:pos="3664"/>
+                <w:tab w:val="left" w:pos="4580"/>
+                <w:tab w:val="left" w:pos="5496"/>
+                <w:tab w:val="left" w:pos="6412"/>
+                <w:tab w:val="left" w:pos="7328"/>
+                <w:tab w:val="left" w:pos="8244"/>
+                <w:tab w:val="left" w:pos="9160"/>
+                <w:tab w:val="left" w:pos="10076"/>
+                <w:tab w:val="left" w:pos="10992"/>
+                <w:tab w:val="left" w:pos="11908"/>
+                <w:tab w:val="left" w:pos="12824"/>
+                <w:tab w:val="left" w:pos="13740"/>
+                <w:tab w:val="left" w:pos="14656"/>
+              </w:tabs>
+              <w:rPr>
+                <w:rFonts w:ascii="Courier New" w:eastAsia="Times New Roman" w:hAnsi="Courier New" w:cs="Courier New"/>
+                <w:sz w:val="20"/>
+                <w:szCs w:val="20"/>
+                <w:lang w:eastAsia="it-IT"/>
+              </w:rPr>
+            </w:pPr>
+            <w:r>
+              <w:rPr>
+                <w:rFonts w:ascii="Courier New" w:eastAsia="Times New Roman" w:hAnsi="Courier New" w:cs="Courier New"/>
+                <w:sz w:val="20"/>
+                <w:szCs w:val="20"/>
+                <w:lang w:eastAsia="it-IT"/>
+              </w:rPr>
+              <w:tab/>
+            </w:r>
+            <w:r>
+              <w:rPr>
+                <w:rFonts w:ascii="Courier New" w:eastAsia="Times New Roman" w:hAnsi="Courier New" w:cs="Courier New"/>
+                <w:sz w:val="20"/>
+                <w:szCs w:val="20"/>
+                <w:lang w:eastAsia="it-IT"/>
+              </w:rPr>
+              <w:tab/>
+              <w:t>"</w:t>
+            </w:r>
+            <w:proofErr w:type="spellStart"/>
+            <w:r>
+              <w:rPr>
+                <w:rFonts w:ascii="Courier New" w:eastAsia="Times New Roman" w:hAnsi="Courier New" w:cs="Courier New"/>
+                <w:sz w:val="20"/>
+                <w:szCs w:val="20"/>
+                <w:lang w:eastAsia="it-IT"/>
+              </w:rPr>
+              <w:t>desComuneNascita</w:t>
+            </w:r>
+            <w:proofErr w:type="spellEnd"/>
+            <w:r>
+              <w:rPr>
+                <w:rFonts w:ascii="Courier New" w:eastAsia="Times New Roman" w:hAnsi="Courier New" w:cs="Courier New"/>
+                <w:sz w:val="20"/>
+                <w:szCs w:val="20"/>
+                <w:lang w:eastAsia="it-IT"/>
+              </w:rPr>
+              <w:t>": "",</w:t>
+            </w:r>
+          </w:p>
+          <w:p>
+            <w:pPr>
+              <w:tabs>
+                <w:tab w:val="left" w:pos="916"/>
+                <w:tab w:val="left" w:pos="1832"/>
+                <w:tab w:val="left" w:pos="2748"/>
+                <w:tab w:val="left" w:pos="3664"/>
+                <w:tab w:val="left" w:pos="4580"/>
+                <w:tab w:val="left" w:pos="5496"/>
+                <w:tab w:val="left" w:pos="6412"/>
+                <w:tab w:val="left" w:pos="7328"/>
+                <w:tab w:val="left" w:pos="8244"/>
+                <w:tab w:val="left" w:pos="9160"/>
+                <w:tab w:val="left" w:pos="10076"/>
+                <w:tab w:val="left" w:pos="10992"/>
+                <w:tab w:val="left" w:pos="11908"/>
+                <w:tab w:val="left" w:pos="12824"/>
+                <w:tab w:val="left" w:pos="13740"/>
+                <w:tab w:val="left" w:pos="14656"/>
+              </w:tabs>
+              <w:rPr>
+                <w:rFonts w:ascii="Courier New" w:eastAsia="Times New Roman" w:hAnsi="Courier New" w:cs="Courier New"/>
+                <w:sz w:val="20"/>
+                <w:szCs w:val="20"/>
+                <w:lang w:eastAsia="it-IT"/>
+              </w:rPr>
+            </w:pPr>
+            <w:r>
+              <w:rPr>
+                <w:rFonts w:ascii="Courier New" w:eastAsia="Times New Roman" w:hAnsi="Courier New" w:cs="Courier New"/>
+                <w:sz w:val="20"/>
+                <w:szCs w:val="20"/>
+                <w:lang w:eastAsia="it-IT"/>
+              </w:rPr>
+              <w:lastRenderedPageBreak/>
+              <w:tab/>
+            </w:r>
+            <w:r>
+              <w:rPr>
+                <w:rFonts w:ascii="Courier New" w:eastAsia="Times New Roman" w:hAnsi="Courier New" w:cs="Courier New"/>
+                <w:sz w:val="20"/>
+                <w:szCs w:val="20"/>
+                <w:lang w:eastAsia="it-IT"/>
+              </w:rPr>
+              <w:tab/>
+              <w:t>"</w:t>
+            </w:r>
+            <w:proofErr w:type="spellStart"/>
+            <w:r>
+              <w:rPr>
+                <w:rFonts w:ascii="Courier New" w:eastAsia="Times New Roman" w:hAnsi="Courier New" w:cs="Courier New"/>
+                <w:sz w:val="20"/>
+                <w:szCs w:val="20"/>
+                <w:lang w:eastAsia="it-IT"/>
+              </w:rPr>
+              <w:t>codComuneNascita</w:t>
+            </w:r>
+            <w:proofErr w:type="spellEnd"/>
+            <w:r>
+              <w:rPr>
+                <w:rFonts w:ascii="Courier New" w:eastAsia="Times New Roman" w:hAnsi="Courier New" w:cs="Courier New"/>
+                <w:sz w:val="20"/>
+                <w:szCs w:val="20"/>
+                <w:lang w:eastAsia="it-IT"/>
+              </w:rPr>
+              <w:t>": "",</w:t>
+            </w:r>
+          </w:p>
+          <w:p>
+            <w:pPr>
+              <w:tabs>
+                <w:tab w:val="left" w:pos="916"/>
+                <w:tab w:val="left" w:pos="1832"/>
+                <w:tab w:val="left" w:pos="2748"/>
+                <w:tab w:val="left" w:pos="3664"/>
+                <w:tab w:val="left" w:pos="4580"/>
+                <w:tab w:val="left" w:pos="5496"/>
+                <w:tab w:val="left" w:pos="6412"/>
+                <w:tab w:val="left" w:pos="7328"/>
+                <w:tab w:val="left" w:pos="8244"/>
+                <w:tab w:val="left" w:pos="9160"/>
+                <w:tab w:val="left" w:pos="10076"/>
+                <w:tab w:val="left" w:pos="10992"/>
+                <w:tab w:val="left" w:pos="11908"/>
+                <w:tab w:val="left" w:pos="12824"/>
+                <w:tab w:val="left" w:pos="13740"/>
+                <w:tab w:val="left" w:pos="14656"/>
+              </w:tabs>
+              <w:rPr>
+                <w:rFonts w:ascii="Courier New" w:eastAsia="Times New Roman" w:hAnsi="Courier New" w:cs="Courier New"/>
+                <w:sz w:val="20"/>
+                <w:szCs w:val="20"/>
+                <w:lang w:eastAsia="it-IT"/>
+              </w:rPr>
+            </w:pPr>
+            <w:r>
+              <w:rPr>
+                <w:rFonts w:ascii="Courier New" w:eastAsia="Times New Roman" w:hAnsi="Courier New" w:cs="Courier New"/>
+                <w:sz w:val="20"/>
+                <w:szCs w:val="20"/>
+                <w:lang w:eastAsia="it-IT"/>
+              </w:rPr>
+              <w:tab/>
+            </w:r>
+            <w:r>
+              <w:rPr>
+                <w:rFonts w:ascii="Courier New" w:eastAsia="Times New Roman" w:hAnsi="Courier New" w:cs="Courier New"/>
+                <w:sz w:val="20"/>
+                <w:szCs w:val="20"/>
+                <w:lang w:eastAsia="it-IT"/>
+              </w:rPr>
+              <w:tab/>
+              <w:t>"</w:t>
+            </w:r>
+            <w:proofErr w:type="spellStart"/>
+            <w:r>
+              <w:rPr>
+                <w:rFonts w:ascii="Courier New" w:eastAsia="Times New Roman" w:hAnsi="Courier New" w:cs="Courier New"/>
+                <w:sz w:val="20"/>
+                <w:szCs w:val="20"/>
+                <w:lang w:eastAsia="it-IT"/>
+              </w:rPr>
+              <w:t>dataNascita</w:t>
+            </w:r>
+            <w:proofErr w:type="spellEnd"/>
+            <w:r>
+              <w:rPr>
+                <w:rFonts w:ascii="Courier New" w:eastAsia="Times New Roman" w:hAnsi="Courier New" w:cs="Courier New"/>
+                <w:sz w:val="20"/>
+                <w:szCs w:val="20"/>
+                <w:lang w:eastAsia="it-IT"/>
+              </w:rPr>
+              <w:t xml:space="preserve">": </w:t>
+            </w:r>
+            <w:proofErr w:type="spellStart"/>
+            <w:r>
+              <w:rPr>
+                <w:rFonts w:ascii="Courier New" w:eastAsia="Times New Roman" w:hAnsi="Courier New" w:cs="Courier New"/>
+                <w:sz w:val="20"/>
+                <w:szCs w:val="20"/>
+                <w:lang w:eastAsia="it-IT"/>
+              </w:rPr>
+              <w:t>null</w:t>
+            </w:r>
+            <w:proofErr w:type="spellEnd"/>
+            <w:r>
+              <w:rPr>
+                <w:rFonts w:ascii="Courier New" w:eastAsia="Times New Roman" w:hAnsi="Courier New" w:cs="Courier New"/>
+                <w:sz w:val="20"/>
+                <w:szCs w:val="20"/>
+                <w:lang w:eastAsia="it-IT"/>
+              </w:rPr>
+              <w:t>,</w:t>
+            </w:r>
+          </w:p>
+          <w:p>
+            <w:pPr>
+              <w:tabs>
+                <w:tab w:val="left" w:pos="916"/>
+                <w:tab w:val="left" w:pos="1832"/>
+                <w:tab w:val="left" w:pos="2748"/>
+                <w:tab w:val="left" w:pos="3664"/>
+                <w:tab w:val="left" w:pos="4580"/>
+                <w:tab w:val="left" w:pos="5496"/>
+                <w:tab w:val="left" w:pos="6412"/>
+                <w:tab w:val="left" w:pos="7328"/>
+                <w:tab w:val="left" w:pos="8244"/>
+                <w:tab w:val="left" w:pos="9160"/>
+                <w:tab w:val="left" w:pos="10076"/>
+                <w:tab w:val="left" w:pos="10992"/>
+                <w:tab w:val="left" w:pos="11908"/>
+                <w:tab w:val="left" w:pos="12824"/>
+                <w:tab w:val="left" w:pos="13740"/>
+                <w:tab w:val="left" w:pos="14656"/>
+              </w:tabs>
+              <w:rPr>
+                <w:rFonts w:ascii="Courier New" w:eastAsia="Times New Roman" w:hAnsi="Courier New" w:cs="Courier New"/>
+                <w:sz w:val="20"/>
+                <w:szCs w:val="20"/>
+                <w:lang w:eastAsia="it-IT"/>
+              </w:rPr>
+            </w:pPr>
+            <w:bookmarkStart w:id="21" w:name="_GoBack"/>
+            <w:bookmarkEnd w:id="21"/>
+            <w:r>
+              <w:rPr>
+                <w:rFonts w:ascii="Courier New" w:eastAsia="Times New Roman" w:hAnsi="Courier New" w:cs="Courier New"/>
+                <w:sz w:val="20"/>
+                <w:szCs w:val="20"/>
+                <w:lang w:eastAsia="it-IT"/>
+              </w:rPr>
+              <w:tab/>
+            </w:r>
+            <w:r>
+              <w:rPr>
+                <w:rFonts w:ascii="Courier New" w:eastAsia="Times New Roman" w:hAnsi="Courier New" w:cs="Courier New"/>
+                <w:sz w:val="20"/>
+                <w:szCs w:val="20"/>
+                <w:lang w:eastAsia="it-IT"/>
+              </w:rPr>
+              <w:tab/>
+              <w:t>"tracking": {</w:t>
+            </w:r>
+          </w:p>
+          <w:p>
+            <w:pPr>
+              <w:tabs>
+                <w:tab w:val="left" w:pos="916"/>
+                <w:tab w:val="left" w:pos="1832"/>
+                <w:tab w:val="left" w:pos="2748"/>
+                <w:tab w:val="left" w:pos="3664"/>
+                <w:tab w:val="left" w:pos="4580"/>
+                <w:tab w:val="left" w:pos="5496"/>
+                <w:tab w:val="left" w:pos="6412"/>
+                <w:tab w:val="left" w:pos="7328"/>
+                <w:tab w:val="left" w:pos="8244"/>
+                <w:tab w:val="left" w:pos="9160"/>
+                <w:tab w:val="left" w:pos="10076"/>
+                <w:tab w:val="left" w:pos="10992"/>
+                <w:tab w:val="left" w:pos="11908"/>
+                <w:tab w:val="left" w:pos="12824"/>
+                <w:tab w:val="left" w:pos="13740"/>
+                <w:tab w:val="left" w:pos="14656"/>
+              </w:tabs>
+              <w:rPr>
+                <w:rFonts w:ascii="Courier New" w:eastAsia="Times New Roman" w:hAnsi="Courier New" w:cs="Courier New"/>
+                <w:sz w:val="20"/>
+                <w:szCs w:val="20"/>
+                <w:lang w:eastAsia="it-IT"/>
+              </w:rPr>
+            </w:pPr>
+            <w:r>
+              <w:rPr>
+                <w:rFonts w:ascii="Courier New" w:eastAsia="Times New Roman" w:hAnsi="Courier New" w:cs="Courier New"/>
+                <w:sz w:val="20"/>
+                <w:szCs w:val="20"/>
+                <w:lang w:eastAsia="it-IT"/>
+              </w:rPr>
+              <w:tab/>
+            </w:r>
+            <w:r>
+              <w:rPr>
+                <w:rFonts w:ascii="Courier New" w:eastAsia="Times New Roman" w:hAnsi="Courier New" w:cs="Courier New"/>
+                <w:sz w:val="20"/>
+                <w:szCs w:val="20"/>
+                <w:lang w:eastAsia="it-IT"/>
+              </w:rPr>
+              <w:tab/>
+            </w:r>
+            <w:r>
+              <w:rPr>
+                <w:rFonts w:ascii="Courier New" w:eastAsia="Times New Roman" w:hAnsi="Courier New" w:cs="Courier New"/>
+                <w:sz w:val="20"/>
+                <w:szCs w:val="20"/>
+                <w:lang w:eastAsia="it-IT"/>
+              </w:rPr>
+              <w:tab/>
+              <w:t>"nazione": "",</w:t>
+            </w:r>
+          </w:p>
+          <w:p>
+            <w:pPr>
+              <w:tabs>
+                <w:tab w:val="left" w:pos="916"/>
+                <w:tab w:val="left" w:pos="1832"/>
+                <w:tab w:val="left" w:pos="2748"/>
+                <w:tab w:val="left" w:pos="3664"/>
+                <w:tab w:val="left" w:pos="4580"/>
+                <w:tab w:val="left" w:pos="5496"/>
+                <w:tab w:val="left" w:pos="6412"/>
+                <w:tab w:val="left" w:pos="7328"/>
+                <w:tab w:val="left" w:pos="8244"/>
+                <w:tab w:val="left" w:pos="9160"/>
+                <w:tab w:val="left" w:pos="10076"/>
+                <w:tab w:val="left" w:pos="10992"/>
+                <w:tab w:val="left" w:pos="11908"/>
+                <w:tab w:val="left" w:pos="12824"/>
+                <w:tab w:val="left" w:pos="13740"/>
+                <w:tab w:val="left" w:pos="14656"/>
+              </w:tabs>
+              <w:rPr>
+                <w:rFonts w:ascii="Courier New" w:eastAsia="Times New Roman" w:hAnsi="Courier New" w:cs="Courier New"/>
+                <w:sz w:val="20"/>
+                <w:szCs w:val="20"/>
+                <w:lang w:eastAsia="it-IT"/>
+              </w:rPr>
+            </w:pPr>
+            <w:r>
+              <w:rPr>
+                <w:rFonts w:ascii="Courier New" w:eastAsia="Times New Roman" w:hAnsi="Courier New" w:cs="Courier New"/>
+                <w:sz w:val="20"/>
+                <w:szCs w:val="20"/>
+                <w:lang w:eastAsia="it-IT"/>
+              </w:rPr>
+              <w:tab/>
+            </w:r>
+            <w:r>
+              <w:rPr>
+                <w:rFonts w:ascii="Courier New" w:eastAsia="Times New Roman" w:hAnsi="Courier New" w:cs="Courier New"/>
+                <w:sz w:val="20"/>
+                <w:szCs w:val="20"/>
+                <w:lang w:eastAsia="it-IT"/>
+              </w:rPr>
+              <w:tab/>
+            </w:r>
+            <w:r>
+              <w:rPr>
+                <w:rFonts w:ascii="Courier New" w:eastAsia="Times New Roman" w:hAnsi="Courier New" w:cs="Courier New"/>
+                <w:sz w:val="20"/>
+                <w:szCs w:val="20"/>
+                <w:lang w:eastAsia="it-IT"/>
+              </w:rPr>
+              <w:tab/>
+              <w:t>"provincia": "",</w:t>
+            </w:r>
+          </w:p>
+          <w:p>
+            <w:pPr>
+              <w:tabs>
+                <w:tab w:val="left" w:pos="916"/>
+                <w:tab w:val="left" w:pos="1832"/>
+                <w:tab w:val="left" w:pos="2748"/>
+                <w:tab w:val="left" w:pos="3664"/>
+                <w:tab w:val="left" w:pos="4580"/>
+                <w:tab w:val="left" w:pos="5496"/>
+                <w:tab w:val="left" w:pos="6412"/>
+                <w:tab w:val="left" w:pos="7328"/>
+                <w:tab w:val="left" w:pos="8244"/>
+                <w:tab w:val="left" w:pos="9160"/>
+                <w:tab w:val="left" w:pos="10076"/>
+                <w:tab w:val="left" w:pos="10992"/>
+                <w:tab w:val="left" w:pos="11908"/>
+                <w:tab w:val="left" w:pos="12824"/>
+                <w:tab w:val="left" w:pos="13740"/>
+                <w:tab w:val="left" w:pos="14656"/>
+              </w:tabs>
+              <w:rPr>
+                <w:rFonts w:ascii="Courier New" w:eastAsia="Times New Roman" w:hAnsi="Courier New" w:cs="Courier New"/>
+                <w:sz w:val="20"/>
+                <w:szCs w:val="20"/>
+                <w:lang w:eastAsia="it-IT"/>
+              </w:rPr>
+            </w:pPr>
+            <w:r>
+              <w:rPr>
+                <w:rFonts w:ascii="Courier New" w:eastAsia="Times New Roman" w:hAnsi="Courier New" w:cs="Courier New"/>
+                <w:sz w:val="20"/>
+                <w:szCs w:val="20"/>
+                <w:lang w:eastAsia="it-IT"/>
+              </w:rPr>
+              <w:tab/>
+            </w:r>
+            <w:r>
+              <w:rPr>
+                <w:rFonts w:ascii="Courier New" w:eastAsia="Times New Roman" w:hAnsi="Courier New" w:cs="Courier New"/>
+                <w:sz w:val="20"/>
+                <w:szCs w:val="20"/>
+                <w:lang w:eastAsia="it-IT"/>
+              </w:rPr>
+              <w:tab/>
+            </w:r>
+            <w:r>
+              <w:rPr>
+                <w:rFonts w:ascii="Courier New" w:eastAsia="Times New Roman" w:hAnsi="Courier New" w:cs="Courier New"/>
+                <w:sz w:val="20"/>
+                <w:szCs w:val="20"/>
+                <w:lang w:eastAsia="it-IT"/>
+              </w:rPr>
+              <w:tab/>
+              <w:t>"comune": "",</w:t>
+            </w:r>
+          </w:p>
+          <w:p>
+            <w:pPr>
+              <w:tabs>
+                <w:tab w:val="left" w:pos="916"/>
+                <w:tab w:val="left" w:pos="1832"/>
+                <w:tab w:val="left" w:pos="2748"/>
+                <w:tab w:val="left" w:pos="3664"/>
+                <w:tab w:val="left" w:pos="4580"/>
+                <w:tab w:val="left" w:pos="5496"/>
+                <w:tab w:val="left" w:pos="6412"/>
+                <w:tab w:val="left" w:pos="7328"/>
+                <w:tab w:val="left" w:pos="8244"/>
+                <w:tab w:val="left" w:pos="9160"/>
+                <w:tab w:val="left" w:pos="10076"/>
+                <w:tab w:val="left" w:pos="10992"/>
+                <w:tab w:val="left" w:pos="11908"/>
+                <w:tab w:val="left" w:pos="12824"/>
+                <w:tab w:val="left" w:pos="13740"/>
+                <w:tab w:val="left" w:pos="14656"/>
+              </w:tabs>
+              <w:rPr>
+                <w:rFonts w:ascii="Courier New" w:eastAsia="Times New Roman" w:hAnsi="Courier New" w:cs="Courier New"/>
+                <w:sz w:val="20"/>
+                <w:szCs w:val="20"/>
+                <w:lang w:eastAsia="it-IT"/>
+              </w:rPr>
+            </w:pPr>
+            <w:r>
+              <w:rPr>
+                <w:rFonts w:ascii="Courier New" w:eastAsia="Times New Roman" w:hAnsi="Courier New" w:cs="Courier New"/>
+                <w:sz w:val="20"/>
+                <w:szCs w:val="20"/>
+                <w:lang w:eastAsia="it-IT"/>
+              </w:rPr>
+              <w:tab/>
+            </w:r>
+            <w:r>
+              <w:rPr>
+                <w:rFonts w:ascii="Courier New" w:eastAsia="Times New Roman" w:hAnsi="Courier New" w:cs="Courier New"/>
+                <w:sz w:val="20"/>
+                <w:szCs w:val="20"/>
+                <w:lang w:eastAsia="it-IT"/>
+              </w:rPr>
+              <w:tab/>
+            </w:r>
+            <w:r>
+              <w:rPr>
+                <w:rFonts w:ascii="Courier New" w:eastAsia="Times New Roman" w:hAnsi="Courier New" w:cs="Courier New"/>
+                <w:sz w:val="20"/>
+                <w:szCs w:val="20"/>
+                <w:lang w:eastAsia="it-IT"/>
+              </w:rPr>
+              <w:tab/>
+              <w:t>"</w:t>
+            </w:r>
+            <w:proofErr w:type="spellStart"/>
+            <w:r>
+              <w:rPr>
+                <w:rFonts w:ascii="Courier New" w:eastAsia="Times New Roman" w:hAnsi="Courier New" w:cs="Courier New"/>
+                <w:sz w:val="20"/>
+                <w:szCs w:val="20"/>
+                <w:lang w:eastAsia="it-IT"/>
+              </w:rPr>
+              <w:t>cap</w:t>
+            </w:r>
+            <w:proofErr w:type="spellEnd"/>
+            <w:r>
+              <w:rPr>
+                <w:rFonts w:ascii="Courier New" w:eastAsia="Times New Roman" w:hAnsi="Courier New" w:cs="Courier New"/>
+                <w:sz w:val="20"/>
+                <w:szCs w:val="20"/>
+                <w:lang w:eastAsia="it-IT"/>
+              </w:rPr>
+              <w:t xml:space="preserve">": </w:t>
+            </w:r>
+            <w:proofErr w:type="spellStart"/>
+            <w:r>
+              <w:rPr>
+                <w:rFonts w:ascii="Courier New" w:eastAsia="Times New Roman" w:hAnsi="Courier New" w:cs="Courier New"/>
+                <w:sz w:val="20"/>
+                <w:szCs w:val="20"/>
+                <w:lang w:eastAsia="it-IT"/>
+              </w:rPr>
+              <w:t>null</w:t>
+            </w:r>
+            <w:proofErr w:type="spellEnd"/>
+            <w:r>
+              <w:rPr>
+                <w:rFonts w:ascii="Courier New" w:eastAsia="Times New Roman" w:hAnsi="Courier New" w:cs="Courier New"/>
+                <w:sz w:val="20"/>
+                <w:szCs w:val="20"/>
+                <w:lang w:eastAsia="it-IT"/>
+              </w:rPr>
+              <w:t>,</w:t>
+            </w:r>
+          </w:p>
+          <w:p>
+            <w:pPr>
+              <w:tabs>
+                <w:tab w:val="left" w:pos="916"/>
+                <w:tab w:val="left" w:pos="1832"/>
+                <w:tab w:val="left" w:pos="2748"/>
+                <w:tab w:val="left" w:pos="3664"/>
+                <w:tab w:val="left" w:pos="4580"/>
+                <w:tab w:val="left" w:pos="5496"/>
+                <w:tab w:val="left" w:pos="6412"/>
+                <w:tab w:val="left" w:pos="7328"/>
+                <w:tab w:val="left" w:pos="8244"/>
+                <w:tab w:val="left" w:pos="9160"/>
+                <w:tab w:val="left" w:pos="10076"/>
+                <w:tab w:val="left" w:pos="10992"/>
+                <w:tab w:val="left" w:pos="11908"/>
+                <w:tab w:val="left" w:pos="12824"/>
+                <w:tab w:val="left" w:pos="13740"/>
+                <w:tab w:val="left" w:pos="14656"/>
+              </w:tabs>
+              <w:rPr>
+                <w:rFonts w:ascii="Courier New" w:eastAsia="Times New Roman" w:hAnsi="Courier New" w:cs="Courier New"/>
+                <w:sz w:val="20"/>
+                <w:szCs w:val="20"/>
+                <w:lang w:eastAsia="it-IT"/>
+              </w:rPr>
+            </w:pPr>
+            <w:r>
+              <w:rPr>
+                <w:rFonts w:ascii="Courier New" w:eastAsia="Times New Roman" w:hAnsi="Courier New" w:cs="Courier New"/>
+                <w:sz w:val="20"/>
+                <w:szCs w:val="20"/>
+                <w:lang w:eastAsia="it-IT"/>
+              </w:rPr>
+              <w:tab/>
+            </w:r>
+            <w:r>
+              <w:rPr>
+                <w:rFonts w:ascii="Courier New" w:eastAsia="Times New Roman" w:hAnsi="Courier New" w:cs="Courier New"/>
+                <w:sz w:val="20"/>
+                <w:szCs w:val="20"/>
+                <w:lang w:eastAsia="it-IT"/>
+              </w:rPr>
+              <w:tab/>
+            </w:r>
+            <w:r>
+              <w:rPr>
+                <w:rFonts w:ascii="Courier New" w:eastAsia="Times New Roman" w:hAnsi="Courier New" w:cs="Courier New"/>
+                <w:sz w:val="20"/>
+                <w:szCs w:val="20"/>
+                <w:lang w:eastAsia="it-IT"/>
+              </w:rPr>
+              <w:tab/>
+              <w:t>"telefono": "",</w:t>
+            </w:r>
+          </w:p>
+          <w:p>
+            <w:pPr>
+              <w:tabs>
+                <w:tab w:val="left" w:pos="916"/>
+                <w:tab w:val="left" w:pos="1832"/>
+                <w:tab w:val="left" w:pos="2748"/>
+                <w:tab w:val="left" w:pos="3664"/>
+                <w:tab w:val="left" w:pos="4580"/>
+                <w:tab w:val="left" w:pos="5496"/>
+                <w:tab w:val="left" w:pos="6412"/>
+                <w:tab w:val="left" w:pos="7328"/>
+                <w:tab w:val="left" w:pos="8244"/>
+                <w:tab w:val="left" w:pos="9160"/>
+                <w:tab w:val="left" w:pos="10076"/>
+                <w:tab w:val="left" w:pos="10992"/>
+                <w:tab w:val="left" w:pos="11908"/>
+                <w:tab w:val="left" w:pos="12824"/>
+                <w:tab w:val="left" w:pos="13740"/>
+                <w:tab w:val="left" w:pos="14656"/>
+              </w:tabs>
+              <w:rPr>
+                <w:rFonts w:ascii="Courier New" w:eastAsia="Times New Roman" w:hAnsi="Courier New" w:cs="Courier New"/>
+                <w:sz w:val="20"/>
+                <w:szCs w:val="20"/>
+                <w:lang w:eastAsia="it-IT"/>
+              </w:rPr>
+            </w:pPr>
+            <w:r>
+              <w:rPr>
+                <w:rFonts w:ascii="Courier New" w:eastAsia="Times New Roman" w:hAnsi="Courier New" w:cs="Courier New"/>
+                <w:sz w:val="20"/>
+                <w:szCs w:val="20"/>
+                <w:lang w:eastAsia="it-IT"/>
+              </w:rPr>
+              <w:tab/>
+            </w:r>
+            <w:r>
+              <w:rPr>
+                <w:rFonts w:ascii="Courier New" w:eastAsia="Times New Roman" w:hAnsi="Courier New" w:cs="Courier New"/>
+                <w:sz w:val="20"/>
+                <w:szCs w:val="20"/>
+                <w:lang w:eastAsia="it-IT"/>
+              </w:rPr>
+              <w:tab/>
+            </w:r>
+            <w:r>
+              <w:rPr>
+                <w:rFonts w:ascii="Courier New" w:eastAsia="Times New Roman" w:hAnsi="Courier New" w:cs="Courier New"/>
+                <w:sz w:val="20"/>
+                <w:szCs w:val="20"/>
+                <w:lang w:eastAsia="it-IT"/>
+              </w:rPr>
+              <w:tab/>
+              <w:t>"indirizzo": "",</w:t>
+            </w:r>
+          </w:p>
+          <w:p>
+            <w:pPr>
+              <w:tabs>
+                <w:tab w:val="left" w:pos="916"/>
+                <w:tab w:val="left" w:pos="1832"/>
+                <w:tab w:val="left" w:pos="2748"/>
+                <w:tab w:val="left" w:pos="3664"/>
+                <w:tab w:val="left" w:pos="4580"/>
+                <w:tab w:val="left" w:pos="5496"/>
+                <w:tab w:val="left" w:pos="6412"/>
+                <w:tab w:val="left" w:pos="7328"/>
+                <w:tab w:val="left" w:pos="8244"/>
+                <w:tab w:val="left" w:pos="9160"/>
+                <w:tab w:val="left" w:pos="10076"/>
+                <w:tab w:val="left" w:pos="10992"/>
+                <w:tab w:val="left" w:pos="11908"/>
+                <w:tab w:val="left" w:pos="12824"/>
+                <w:tab w:val="left" w:pos="13740"/>
+                <w:tab w:val="left" w:pos="14656"/>
+              </w:tabs>
+              <w:rPr>
+                <w:rFonts w:ascii="Courier New" w:eastAsia="Times New Roman" w:hAnsi="Courier New" w:cs="Courier New"/>
+                <w:sz w:val="20"/>
+                <w:szCs w:val="20"/>
+                <w:lang w:eastAsia="it-IT"/>
+              </w:rPr>
+            </w:pPr>
+            <w:r>
+              <w:rPr>
+                <w:rFonts w:ascii="Courier New" w:eastAsia="Times New Roman" w:hAnsi="Courier New" w:cs="Courier New"/>
+                <w:sz w:val="20"/>
+                <w:szCs w:val="20"/>
+                <w:lang w:eastAsia="it-IT"/>
+              </w:rPr>
+              <w:tab/>
+            </w:r>
+            <w:r>
+              <w:rPr>
+                <w:rFonts w:ascii="Courier New" w:eastAsia="Times New Roman" w:hAnsi="Courier New" w:cs="Courier New"/>
+                <w:sz w:val="20"/>
+                <w:szCs w:val="20"/>
+                <w:lang w:eastAsia="it-IT"/>
+              </w:rPr>
+              <w:tab/>
+            </w:r>
+            <w:r>
+              <w:rPr>
+                <w:rFonts w:ascii="Courier New" w:eastAsia="Times New Roman" w:hAnsi="Courier New" w:cs="Courier New"/>
+                <w:sz w:val="20"/>
+                <w:szCs w:val="20"/>
+                <w:lang w:eastAsia="it-IT"/>
+              </w:rPr>
+              <w:tab/>
+              <w:t>"cellulare": "",</w:t>
+            </w:r>
+          </w:p>
+          <w:p>
+            <w:pPr>
+              <w:tabs>
+                <w:tab w:val="left" w:pos="916"/>
+                <w:tab w:val="left" w:pos="1832"/>
+                <w:tab w:val="left" w:pos="2748"/>
+                <w:tab w:val="left" w:pos="3664"/>
+                <w:tab w:val="left" w:pos="4580"/>
+                <w:tab w:val="left" w:pos="5496"/>
+                <w:tab w:val="left" w:pos="6412"/>
+                <w:tab w:val="left" w:pos="7328"/>
+                <w:tab w:val="left" w:pos="8244"/>
+                <w:tab w:val="left" w:pos="9160"/>
+                <w:tab w:val="left" w:pos="10076"/>
+                <w:tab w:val="left" w:pos="10992"/>
+                <w:tab w:val="left" w:pos="11908"/>
+                <w:tab w:val="left" w:pos="12824"/>
+                <w:tab w:val="left" w:pos="13740"/>
+                <w:tab w:val="left" w:pos="14656"/>
+              </w:tabs>
+              <w:rPr>
+                <w:rFonts w:ascii="Courier New" w:eastAsia="Times New Roman" w:hAnsi="Courier New" w:cs="Courier New"/>
+                <w:sz w:val="20"/>
+                <w:szCs w:val="20"/>
+                <w:lang w:eastAsia="it-IT"/>
+              </w:rPr>
+            </w:pPr>
+            <w:r>
+              <w:rPr>
+                <w:rFonts w:ascii="Courier New" w:eastAsia="Times New Roman" w:hAnsi="Courier New" w:cs="Courier New"/>
+                <w:sz w:val="20"/>
+                <w:szCs w:val="20"/>
+                <w:lang w:eastAsia="it-IT"/>
+              </w:rPr>
+              <w:tab/>
+            </w:r>
+            <w:r>
+              <w:rPr>
+                <w:rFonts w:ascii="Courier New" w:eastAsia="Times New Roman" w:hAnsi="Courier New" w:cs="Courier New"/>
+                <w:sz w:val="20"/>
+                <w:szCs w:val="20"/>
+                <w:lang w:eastAsia="it-IT"/>
+              </w:rPr>
+              <w:tab/>
+            </w:r>
+            <w:r>
+              <w:rPr>
+                <w:rFonts w:ascii="Courier New" w:eastAsia="Times New Roman" w:hAnsi="Courier New" w:cs="Courier New"/>
+                <w:sz w:val="20"/>
+                <w:szCs w:val="20"/>
+                <w:lang w:eastAsia="it-IT"/>
+              </w:rPr>
+              <w:tab/>
+              <w:t>"mail": ""</w:t>
+            </w:r>
+          </w:p>
+          <w:p>
+            <w:pPr>
+              <w:tabs>
+                <w:tab w:val="left" w:pos="916"/>
+                <w:tab w:val="left" w:pos="1832"/>
+                <w:tab w:val="left" w:pos="2748"/>
+                <w:tab w:val="left" w:pos="3664"/>
+                <w:tab w:val="left" w:pos="4580"/>
+                <w:tab w:val="left" w:pos="5496"/>
+                <w:tab w:val="left" w:pos="6412"/>
+                <w:tab w:val="left" w:pos="7328"/>
+                <w:tab w:val="left" w:pos="8244"/>
+                <w:tab w:val="left" w:pos="9160"/>
+                <w:tab w:val="left" w:pos="10076"/>
+                <w:tab w:val="left" w:pos="10992"/>
+                <w:tab w:val="left" w:pos="11908"/>
+                <w:tab w:val="left" w:pos="12824"/>
+                <w:tab w:val="left" w:pos="13740"/>
+                <w:tab w:val="left" w:pos="14656"/>
+              </w:tabs>
+              <w:rPr>
+                <w:rFonts w:ascii="Courier New" w:eastAsia="Times New Roman" w:hAnsi="Courier New" w:cs="Courier New"/>
+                <w:sz w:val="20"/>
+                <w:szCs w:val="20"/>
+                <w:lang w:eastAsia="it-IT"/>
+              </w:rPr>
+            </w:pPr>
+            <w:r>
+              <w:rPr>
+                <w:rFonts w:ascii="Courier New" w:eastAsia="Times New Roman" w:hAnsi="Courier New" w:cs="Courier New"/>
+                <w:sz w:val="20"/>
+                <w:szCs w:val="20"/>
+                <w:lang w:eastAsia="it-IT"/>
+              </w:rPr>
+              <w:tab/>
+            </w:r>
+            <w:r>
+              <w:rPr>
+                <w:rFonts w:ascii="Courier New" w:eastAsia="Times New Roman" w:hAnsi="Courier New" w:cs="Courier New"/>
+                <w:sz w:val="20"/>
+                <w:szCs w:val="20"/>
+                <w:lang w:eastAsia="it-IT"/>
+              </w:rPr>
+              <w:tab/>
               <w:t>}</w:t>
             </w:r>
           </w:p>
-          <w:p/>
+          <w:p>
+            <w:pPr>
+              <w:tabs>
+                <w:tab w:val="left" w:pos="916"/>
+                <w:tab w:val="left" w:pos="1832"/>
+                <w:tab w:val="left" w:pos="2748"/>
+                <w:tab w:val="left" w:pos="3664"/>
+                <w:tab w:val="left" w:pos="4580"/>
+                <w:tab w:val="left" w:pos="5496"/>
+                <w:tab w:val="left" w:pos="6412"/>
+                <w:tab w:val="left" w:pos="7328"/>
+                <w:tab w:val="left" w:pos="8244"/>
+                <w:tab w:val="left" w:pos="9160"/>
+                <w:tab w:val="left" w:pos="10076"/>
+                <w:tab w:val="left" w:pos="10992"/>
+                <w:tab w:val="left" w:pos="11908"/>
+                <w:tab w:val="left" w:pos="12824"/>
+                <w:tab w:val="left" w:pos="13740"/>
+                <w:tab w:val="left" w:pos="14656"/>
+              </w:tabs>
+              <w:rPr>
+                <w:rFonts w:ascii="Courier New" w:eastAsia="Times New Roman" w:hAnsi="Courier New" w:cs="Courier New"/>
+                <w:sz w:val="20"/>
+                <w:szCs w:val="20"/>
+                <w:lang w:eastAsia="it-IT"/>
+              </w:rPr>
+            </w:pPr>
+            <w:r>
+              <w:rPr>
+                <w:rFonts w:ascii="Courier New" w:eastAsia="Times New Roman" w:hAnsi="Courier New" w:cs="Courier New"/>
+                <w:sz w:val="20"/>
+                <w:szCs w:val="20"/>
+                <w:lang w:eastAsia="it-IT"/>
+              </w:rPr>
+              <w:tab/>
+              <w:t>}</w:t>
+            </w:r>
+          </w:p>
+          <w:p>
+            <w:r>
+              <w:rPr>
+                <w:rFonts w:ascii="Courier New" w:eastAsia="Times New Roman" w:hAnsi="Courier New" w:cs="Courier New"/>
+                <w:sz w:val="20"/>
+                <w:szCs w:val="20"/>
+                <w:lang w:eastAsia="it-IT"/>
+              </w:rPr>
+              <w:t>}</w:t>
+            </w:r>
+          </w:p>
         </w:tc>
       </w:tr>
       <w:tr>
@@ -14026,6 +14819,7 @@
               <w:rPr>
                 <w:b/>
               </w:rPr>
+              <w:lastRenderedPageBreak/>
               <w:t>Result</w:t>
             </w:r>
           </w:p>
@@ -14079,7 +14873,6 @@
               <w:pStyle w:val="PreformattatoHTML"/>
             </w:pPr>
             <w:r>
-              <w:lastRenderedPageBreak/>
               <w:t>}</w:t>
             </w:r>
           </w:p>
@@ -14091,775 +14884,12 @@
       <w:pPr>
         <w:pStyle w:val="Titolo1"/>
       </w:pPr>
-      <w:bookmarkStart w:id="21" w:name="_Toc488785849"/>
+      <w:bookmarkStart w:id="22" w:name="_Toc488785849"/>
       <w:r>
         <w:t xml:space="preserve">Salva sezione </w:t>
       </w:r>
       <w:r>
         <w:t>Segnalazione</w:t>
-      </w:r>
-      <w:bookmarkEnd w:id="21"/>
-    </w:p>
-    <w:p/>
-    <w:tbl>
-      <w:tblPr>
-        <w:tblStyle w:val="Grigliatabella"/>
-        <w:tblW w:w="0" w:type="auto"/>
-        <w:tblLook w:val="04A0" w:firstRow="1" w:lastRow="0" w:firstColumn="1" w:lastColumn="0" w:noHBand="0" w:noVBand="1"/>
-      </w:tblPr>
-      <w:tblGrid>
-        <w:gridCol w:w="2405"/>
-        <w:gridCol w:w="7223"/>
-      </w:tblGrid>
-      <w:tr>
-        <w:tc>
-          <w:tcPr>
-            <w:tcW w:w="2405" w:type="dxa"/>
-            <w:shd w:val="clear" w:color="auto" w:fill="D0CECE" w:themeFill="background2" w:themeFillShade="E6"/>
-          </w:tcPr>
-          <w:p>
-            <w:pPr>
-              <w:rPr>
-                <w:b/>
-              </w:rPr>
-            </w:pPr>
-            <w:r>
-              <w:rPr>
-                <w:b/>
-              </w:rPr>
-              <w:t>Descrizione</w:t>
-            </w:r>
-          </w:p>
-        </w:tc>
-        <w:tc>
-          <w:tcPr>
-            <w:tcW w:w="7223" w:type="dxa"/>
-          </w:tcPr>
-          <w:p>
-            <w:r>
-              <w:t xml:space="preserve">Metodo che salva i dati </w:t>
-            </w:r>
-            <w:r>
-              <w:t>di segnalazione del sinistro</w:t>
-            </w:r>
-          </w:p>
-        </w:tc>
-      </w:tr>
-      <w:tr>
-        <w:tc>
-          <w:tcPr>
-            <w:tcW w:w="2405" w:type="dxa"/>
-            <w:shd w:val="clear" w:color="auto" w:fill="D0CECE" w:themeFill="background2" w:themeFillShade="E6"/>
-          </w:tcPr>
-          <w:p>
-            <w:pPr>
-              <w:rPr>
-                <w:b/>
-              </w:rPr>
-            </w:pPr>
-            <w:r>
-              <w:rPr>
-                <w:b/>
-              </w:rPr>
-              <w:t>Controller</w:t>
-            </w:r>
-          </w:p>
-        </w:tc>
-        <w:tc>
-          <w:tcPr>
-            <w:tcW w:w="7223" w:type="dxa"/>
-          </w:tcPr>
-          <w:p>
-            <w:r>
-              <w:t>SinistroController</w:t>
-            </w:r>
-          </w:p>
-        </w:tc>
-      </w:tr>
-      <w:tr>
-        <w:tc>
-          <w:tcPr>
-            <w:tcW w:w="2405" w:type="dxa"/>
-            <w:shd w:val="clear" w:color="auto" w:fill="D0CECE" w:themeFill="background2" w:themeFillShade="E6"/>
-          </w:tcPr>
-          <w:p>
-            <w:pPr>
-              <w:rPr>
-                <w:b/>
-              </w:rPr>
-            </w:pPr>
-            <w:r>
-              <w:rPr>
-                <w:b/>
-              </w:rPr>
-              <w:t>Path</w:t>
-            </w:r>
-          </w:p>
-        </w:tc>
-        <w:tc>
-          <w:tcPr>
-            <w:tcW w:w="7223" w:type="dxa"/>
-          </w:tcPr>
-          <w:p>
-            <w:r>
-              <w:t>/api/sinistro/</w:t>
-            </w:r>
-            <w:r>
-              <w:t>{numero}/segnalazione</w:t>
-            </w:r>
-          </w:p>
-        </w:tc>
-      </w:tr>
-      <w:tr>
-        <w:tc>
-          <w:tcPr>
-            <w:tcW w:w="2405" w:type="dxa"/>
-            <w:shd w:val="clear" w:color="auto" w:fill="D0CECE" w:themeFill="background2" w:themeFillShade="E6"/>
-          </w:tcPr>
-          <w:p>
-            <w:pPr>
-              <w:rPr>
-                <w:b/>
-              </w:rPr>
-            </w:pPr>
-            <w:r>
-              <w:rPr>
-                <w:b/>
-              </w:rPr>
-              <w:t>Metodo</w:t>
-            </w:r>
-          </w:p>
-        </w:tc>
-        <w:tc>
-          <w:tcPr>
-            <w:tcW w:w="7223" w:type="dxa"/>
-          </w:tcPr>
-          <w:p>
-            <w:r>
-              <w:t>POST</w:t>
-            </w:r>
-          </w:p>
-        </w:tc>
-      </w:tr>
-      <w:tr>
-        <w:tc>
-          <w:tcPr>
-            <w:tcW w:w="2405" w:type="dxa"/>
-            <w:shd w:val="clear" w:color="auto" w:fill="D0CECE" w:themeFill="background2" w:themeFillShade="E6"/>
-          </w:tcPr>
-          <w:p>
-            <w:pPr>
-              <w:rPr>
-                <w:b/>
-              </w:rPr>
-            </w:pPr>
-            <w:r>
-              <w:rPr>
-                <w:b/>
-              </w:rPr>
-              <w:t>Input</w:t>
-            </w:r>
-          </w:p>
-        </w:tc>
-        <w:tc>
-          <w:tcPr>
-            <w:tcW w:w="7223" w:type="dxa"/>
-          </w:tcPr>
-          <w:p>
-            <w:pPr>
-              <w:pStyle w:val="PreformattatoHTML"/>
-            </w:pPr>
-            <w:r>
-              <w:t>{</w:t>
-            </w:r>
-          </w:p>
-          <w:p>
-            <w:pPr>
-              <w:pStyle w:val="PreformattatoHTML"/>
-            </w:pPr>
-            <w:r>
-              <w:tab/>
-            </w:r>
-            <w:r>
-              <w:rPr>
-                <w:color w:val="800000"/>
-              </w:rPr>
-              <w:t>"nome"</w:t>
-            </w:r>
-            <w:r>
-              <w:t xml:space="preserve"> : </w:t>
-            </w:r>
-            <w:r>
-              <w:rPr>
-                <w:color w:val="800000"/>
-              </w:rPr>
-              <w:t>""</w:t>
-            </w:r>
-            <w:r>
-              <w:t>,</w:t>
-            </w:r>
-          </w:p>
-          <w:p>
-            <w:pPr>
-              <w:pStyle w:val="PreformattatoHTML"/>
-            </w:pPr>
-            <w:r>
-              <w:tab/>
-            </w:r>
-            <w:r>
-              <w:rPr>
-                <w:color w:val="800000"/>
-              </w:rPr>
-              <w:t>"cognome"</w:t>
-            </w:r>
-            <w:r>
-              <w:t xml:space="preserve"> : </w:t>
-            </w:r>
-            <w:r>
-              <w:rPr>
-                <w:color w:val="800000"/>
-              </w:rPr>
-              <w:t>""</w:t>
-            </w:r>
-            <w:r>
-              <w:t>,</w:t>
-            </w:r>
-          </w:p>
-          <w:p>
-            <w:pPr>
-              <w:pStyle w:val="PreformattatoHTML"/>
-            </w:pPr>
-            <w:r>
-              <w:tab/>
-            </w:r>
-            <w:r>
-              <w:rPr>
-                <w:color w:val="800000"/>
-              </w:rPr>
-              <w:t>"telefono"</w:t>
-            </w:r>
-            <w:r>
-              <w:t xml:space="preserve"> : </w:t>
-            </w:r>
-            <w:r>
-              <w:rPr>
-                <w:color w:val="800000"/>
-              </w:rPr>
-              <w:t>""</w:t>
-            </w:r>
-            <w:r>
-              <w:t>,</w:t>
-            </w:r>
-          </w:p>
-          <w:p>
-            <w:pPr>
-              <w:pStyle w:val="PreformattatoHTML"/>
-            </w:pPr>
-            <w:r>
-              <w:tab/>
-            </w:r>
-            <w:r>
-              <w:rPr>
-                <w:color w:val="800000"/>
-              </w:rPr>
-              <w:t>"codRuolo"</w:t>
-            </w:r>
-            <w:r>
-              <w:t xml:space="preserve"> : </w:t>
-            </w:r>
-            <w:r>
-              <w:rPr>
-                <w:color w:val="800000"/>
-              </w:rPr>
-              <w:t>""</w:t>
-            </w:r>
-            <w:r>
-              <w:t>,</w:t>
-            </w:r>
-          </w:p>
-          <w:p>
-            <w:pPr>
-              <w:pStyle w:val="PreformattatoHTML"/>
-            </w:pPr>
-            <w:r>
-              <w:tab/>
-            </w:r>
-            <w:r>
-              <w:rPr>
-                <w:color w:val="800000"/>
-              </w:rPr>
-              <w:t>"cellulare"</w:t>
-            </w:r>
-            <w:r>
-              <w:t xml:space="preserve"> : </w:t>
-            </w:r>
-            <w:r>
-              <w:rPr>
-                <w:color w:val="800000"/>
-              </w:rPr>
-              <w:t>""</w:t>
-            </w:r>
-            <w:r>
-              <w:t>,</w:t>
-            </w:r>
-          </w:p>
-          <w:p>
-            <w:pPr>
-              <w:pStyle w:val="PreformattatoHTML"/>
-            </w:pPr>
-            <w:r>
-              <w:tab/>
-            </w:r>
-            <w:r>
-              <w:rPr>
-                <w:color w:val="800000"/>
-              </w:rPr>
-              <w:t>"email"</w:t>
-            </w:r>
-            <w:r>
-              <w:t xml:space="preserve"> : </w:t>
-            </w:r>
-            <w:r>
-              <w:rPr>
-                <w:color w:val="800000"/>
-              </w:rPr>
-              <w:t>""</w:t>
-            </w:r>
-            <w:r>
-              <w:t>,</w:t>
-            </w:r>
-          </w:p>
-          <w:p>
-            <w:pPr>
-              <w:pStyle w:val="PreformattatoHTML"/>
-            </w:pPr>
-            <w:r>
-              <w:tab/>
-            </w:r>
-            <w:r>
-              <w:rPr>
-                <w:color w:val="800000"/>
-              </w:rPr>
-              <w:t>"codMezzo"</w:t>
-            </w:r>
-            <w:r>
-              <w:t xml:space="preserve"> : </w:t>
-            </w:r>
-            <w:r>
-              <w:rPr>
-                <w:color w:val="800000"/>
-              </w:rPr>
-              <w:t>""</w:t>
-            </w:r>
-            <w:r>
-              <w:t>,</w:t>
-            </w:r>
-          </w:p>
-          <w:p>
-            <w:pPr>
-              <w:pStyle w:val="PreformattatoHTML"/>
-            </w:pPr>
-            <w:r>
-              <w:tab/>
-            </w:r>
-            <w:r>
-              <w:rPr>
-                <w:color w:val="800000"/>
-              </w:rPr>
-              <w:t>"dataDenuncia"</w:t>
-            </w:r>
-            <w:r>
-              <w:t xml:space="preserve"> : </w:t>
-            </w:r>
-            <w:r>
-              <w:rPr>
-                <w:color w:val="800000"/>
-              </w:rPr>
-              <w:t>""</w:t>
-            </w:r>
-            <w:r>
-              <w:t>,</w:t>
-            </w:r>
-          </w:p>
-          <w:p>
-            <w:pPr>
-              <w:pStyle w:val="PreformattatoHTML"/>
-            </w:pPr>
-            <w:r>
-              <w:tab/>
-            </w:r>
-            <w:r>
-              <w:rPr>
-                <w:color w:val="800000"/>
-              </w:rPr>
-              <w:t>"dataSinistro"</w:t>
-            </w:r>
-            <w:r>
-              <w:t xml:space="preserve"> : </w:t>
-            </w:r>
-            <w:r>
-              <w:rPr>
-                <w:color w:val="800000"/>
-              </w:rPr>
-              <w:t>""</w:t>
-            </w:r>
-            <w:r>
-              <w:t>,</w:t>
-            </w:r>
-          </w:p>
-          <w:p>
-            <w:pPr>
-              <w:pStyle w:val="PreformattatoHTML"/>
-            </w:pPr>
-            <w:r>
-              <w:tab/>
-            </w:r>
-            <w:r>
-              <w:rPr>
-                <w:color w:val="800000"/>
-              </w:rPr>
-              <w:t>"oraSinistro"</w:t>
-            </w:r>
-            <w:r>
-              <w:t xml:space="preserve"> : </w:t>
-            </w:r>
-            <w:r>
-              <w:rPr>
-                <w:color w:val="800000"/>
-              </w:rPr>
-              <w:t>""</w:t>
-            </w:r>
-            <w:r>
-              <w:t>,</w:t>
-            </w:r>
-          </w:p>
-          <w:p>
-            <w:pPr>
-              <w:pStyle w:val="PreformattatoHTML"/>
-            </w:pPr>
-            <w:r>
-              <w:tab/>
-            </w:r>
-            <w:r>
-              <w:rPr>
-                <w:color w:val="800000"/>
-              </w:rPr>
-              <w:t>"codNazione"</w:t>
-            </w:r>
-            <w:r>
-              <w:t xml:space="preserve"> : </w:t>
-            </w:r>
-            <w:r>
-              <w:rPr>
-                <w:color w:val="800000"/>
-              </w:rPr>
-              <w:t>""</w:t>
-            </w:r>
-            <w:r>
-              <w:t>,</w:t>
-            </w:r>
-          </w:p>
-          <w:p>
-            <w:pPr>
-              <w:pStyle w:val="PreformattatoHTML"/>
-            </w:pPr>
-            <w:r>
-              <w:tab/>
-            </w:r>
-            <w:r>
-              <w:rPr>
-                <w:color w:val="800000"/>
-              </w:rPr>
-              <w:t>"codProvincia"</w:t>
-            </w:r>
-            <w:r>
-              <w:t xml:space="preserve"> : </w:t>
-            </w:r>
-            <w:r>
-              <w:rPr>
-                <w:color w:val="800000"/>
-              </w:rPr>
-              <w:t>""</w:t>
-            </w:r>
-            <w:r>
-              <w:t>,</w:t>
-            </w:r>
-          </w:p>
-          <w:p>
-            <w:pPr>
-              <w:pStyle w:val="PreformattatoHTML"/>
-            </w:pPr>
-            <w:r>
-              <w:tab/>
-            </w:r>
-            <w:r>
-              <w:rPr>
-                <w:color w:val="800000"/>
-              </w:rPr>
-              <w:t>"codComune"</w:t>
-            </w:r>
-            <w:r>
-              <w:t xml:space="preserve"> : </w:t>
-            </w:r>
-            <w:r>
-              <w:rPr>
-                <w:color w:val="800000"/>
-              </w:rPr>
-              <w:t>""</w:t>
-            </w:r>
-            <w:r>
-              <w:t>,</w:t>
-            </w:r>
-          </w:p>
-          <w:p>
-            <w:pPr>
-              <w:pStyle w:val="PreformattatoHTML"/>
-            </w:pPr>
-            <w:r>
-              <w:tab/>
-            </w:r>
-            <w:r>
-              <w:rPr>
-                <w:color w:val="800000"/>
-              </w:rPr>
-              <w:t>"cap"</w:t>
-            </w:r>
-            <w:r>
-              <w:t xml:space="preserve"> : </w:t>
-            </w:r>
-            <w:r>
-              <w:rPr>
-                <w:color w:val="800000"/>
-              </w:rPr>
-              <w:t>""</w:t>
-            </w:r>
-            <w:r>
-              <w:t>,</w:t>
-            </w:r>
-          </w:p>
-          <w:p>
-            <w:pPr>
-              <w:pStyle w:val="PreformattatoHTML"/>
-            </w:pPr>
-            <w:r>
-              <w:tab/>
-            </w:r>
-            <w:r>
-              <w:rPr>
-                <w:color w:val="800000"/>
-              </w:rPr>
-              <w:t>"indirizzo"</w:t>
-            </w:r>
-            <w:r>
-              <w:t xml:space="preserve"> : </w:t>
-            </w:r>
-            <w:r>
-              <w:rPr>
-                <w:color w:val="800000"/>
-              </w:rPr>
-              <w:t>""</w:t>
-            </w:r>
-            <w:r>
-              <w:t>,</w:t>
-            </w:r>
-          </w:p>
-          <w:p>
-            <w:pPr>
-              <w:pStyle w:val="PreformattatoHTML"/>
-            </w:pPr>
-            <w:r>
-              <w:tab/>
-            </w:r>
-            <w:r>
-              <w:rPr>
-                <w:color w:val="800000"/>
-              </w:rPr>
-              <w:t>"garanziaSelected"</w:t>
-            </w:r>
-            <w:r>
-              <w:t xml:space="preserve"> : </w:t>
-            </w:r>
-            <w:r>
-              <w:rPr>
-                <w:color w:val="800000"/>
-              </w:rPr>
-              <w:t>""</w:t>
-            </w:r>
-          </w:p>
-          <w:p>
-            <w:pPr>
-              <w:pStyle w:val="PreformattatoHTML"/>
-            </w:pPr>
-            <w:r>
-              <w:t>}</w:t>
-            </w:r>
-          </w:p>
-          <w:p>
-            <w:pPr>
-              <w:pStyle w:val="PreformattatoHTML"/>
-            </w:pPr>
-          </w:p>
-        </w:tc>
-      </w:tr>
-      <w:tr>
-        <w:tc>
-          <w:tcPr>
-            <w:tcW w:w="2405" w:type="dxa"/>
-            <w:shd w:val="clear" w:color="auto" w:fill="D0CECE" w:themeFill="background2" w:themeFillShade="E6"/>
-          </w:tcPr>
-          <w:p>
-            <w:pPr>
-              <w:rPr>
-                <w:b/>
-              </w:rPr>
-            </w:pPr>
-            <w:r>
-              <w:rPr>
-                <w:b/>
-              </w:rPr>
-              <w:t>Result</w:t>
-            </w:r>
-          </w:p>
-        </w:tc>
-        <w:tc>
-          <w:tcPr>
-            <w:tcW w:w="7223" w:type="dxa"/>
-          </w:tcPr>
-          <w:p>
-            <w:pPr>
-              <w:pStyle w:val="PreformattatoHTML"/>
-            </w:pPr>
-          </w:p>
-          <w:p>
-            <w:pPr>
-              <w:pStyle w:val="PreformattatoHTML"/>
-            </w:pPr>
-            <w:r>
-              <w:t>{</w:t>
-            </w:r>
-          </w:p>
-          <w:p>
-            <w:pPr>
-              <w:pStyle w:val="PreformattatoHTML"/>
-            </w:pPr>
-            <w:r>
-              <w:tab/>
-            </w:r>
-            <w:r>
-              <w:rPr>
-                <w:color w:val="800000"/>
-              </w:rPr>
-              <w:t>"tipoSinistro"</w:t>
-            </w:r>
-            <w:r>
-              <w:t xml:space="preserve"> : </w:t>
-            </w:r>
-            <w:r>
-              <w:rPr>
-                <w:color w:val="800000"/>
-              </w:rPr>
-              <w:t>""</w:t>
-            </w:r>
-          </w:p>
-          <w:p>
-            <w:pPr>
-              <w:pStyle w:val="PreformattatoHTML"/>
-            </w:pPr>
-            <w:r>
-              <w:t>}</w:t>
-            </w:r>
-          </w:p>
-          <w:p>
-            <w:pPr>
-              <w:pStyle w:val="PreformattatoHTML"/>
-            </w:pPr>
-          </w:p>
-          <w:p>
-            <w:pPr>
-              <w:pStyle w:val="PreformattatoHTML"/>
-            </w:pPr>
-            <w:r>
-              <w:t>//RC Auto;</w:t>
-            </w:r>
-          </w:p>
-          <w:p>
-            <w:pPr>
-              <w:pStyle w:val="PreformattatoHTML"/>
-            </w:pPr>
-            <w:r>
-              <w:t>//Incendio;</w:t>
-            </w:r>
-          </w:p>
-          <w:p>
-            <w:pPr>
-              <w:pStyle w:val="PreformattatoHTML"/>
-            </w:pPr>
-            <w:r>
-              <w:t>//Furto totale;</w:t>
-            </w:r>
-          </w:p>
-          <w:p>
-            <w:pPr>
-              <w:pStyle w:val="PreformattatoHTML"/>
-            </w:pPr>
-            <w:r>
-              <w:t>//Furto parziale;</w:t>
-            </w:r>
-          </w:p>
-          <w:p>
-            <w:pPr>
-              <w:pStyle w:val="PreformattatoHTML"/>
-            </w:pPr>
-            <w:r>
-              <w:t xml:space="preserve">//Atti vandalici </w:t>
-            </w:r>
-          </w:p>
-          <w:p>
-            <w:pPr>
-              <w:pStyle w:val="PreformattatoHTML"/>
-            </w:pPr>
-            <w:r>
-              <w:t>//Eventi atmosferici</w:t>
-            </w:r>
-          </w:p>
-          <w:p>
-            <w:pPr>
-              <w:pStyle w:val="PreformattatoHTML"/>
-            </w:pPr>
-            <w:r>
-              <w:t>//Kasko;</w:t>
-            </w:r>
-          </w:p>
-          <w:p>
-            <w:pPr>
-              <w:pStyle w:val="PreformattatoHTML"/>
-            </w:pPr>
-            <w:r>
-              <w:t>//Cristalli;</w:t>
-            </w:r>
-          </w:p>
-          <w:p>
-            <w:pPr>
-              <w:pStyle w:val="PreformattatoHTML"/>
-            </w:pPr>
-            <w:r>
-              <w:t>//</w:t>
-            </w:r>
-            <w:r>
-              <w:t>Infortuni al conducente</w:t>
-            </w:r>
-          </w:p>
-        </w:tc>
-      </w:tr>
-    </w:tbl>
-    <w:p/>
-    <w:p>
-      <w:pPr>
-        <w:pStyle w:val="Titolo1"/>
-      </w:pPr>
-      <w:bookmarkStart w:id="22" w:name="_Toc488785850"/>
-      <w:r>
-        <w:t>Salva Sezione Evento RCA</w:t>
       </w:r>
       <w:bookmarkEnd w:id="22"/>
     </w:p>
@@ -14900,7 +14930,10 @@
           </w:tcPr>
           <w:p>
             <w:r>
-              <w:t>Metodo che salva i dati dell’evento RCA</w:t>
+              <w:t xml:space="preserve">Metodo che salva i dati </w:t>
+            </w:r>
+            <w:r>
+              <w:t>di segnalazione del sinistro</w:t>
             </w:r>
           </w:p>
         </w:tc>
@@ -14962,7 +14995,10 @@
           </w:tcPr>
           <w:p>
             <w:r>
-              <w:t>/api/sinistro/{numero}/RCA</w:t>
+              <w:t>/api/sinistro/</w:t>
+            </w:r>
+            <w:r>
+              <w:t>{numero}/segnalazione</w:t>
             </w:r>
           </w:p>
         </w:tc>
@@ -15041,7 +15077,7 @@
               <w:rPr>
                 <w:color w:val="800000"/>
               </w:rPr>
-              <w:t>"collisione"</w:t>
+              <w:t>"nome"</w:t>
             </w:r>
             <w:r>
               <w:t xml:space="preserve"> : </w:t>
@@ -15067,7 +15103,7 @@
               <w:rPr>
                 <w:color w:val="800000"/>
               </w:rPr>
-              <w:t>"numVeicoli"</w:t>
+              <w:t>"cognome"</w:t>
             </w:r>
             <w:r>
               <w:t xml:space="preserve"> : </w:t>
@@ -15093,7 +15129,7 @@
               <w:rPr>
                 <w:color w:val="800000"/>
               </w:rPr>
-              <w:t>"interventoAutorita"</w:t>
+              <w:t>"telefono"</w:t>
             </w:r>
             <w:r>
               <w:t xml:space="preserve"> : </w:t>
@@ -15119,7 +15155,7 @@
               <w:rPr>
                 <w:color w:val="800000"/>
               </w:rPr>
-              <w:t>"codAutorita"</w:t>
+              <w:t>"codRuolo"</w:t>
             </w:r>
             <w:r>
               <w:t xml:space="preserve"> : </w:t>
@@ -15145,7 +15181,7 @@
               <w:rPr>
                 <w:color w:val="800000"/>
               </w:rPr>
-              <w:t>"comandoAutorita"</w:t>
+              <w:t>"cellulare"</w:t>
             </w:r>
             <w:r>
               <w:t xml:space="preserve"> : </w:t>
@@ -15165,13 +15201,64 @@
               <w:pStyle w:val="PreformattatoHTML"/>
             </w:pPr>
             <w:r>
-              <w:lastRenderedPageBreak/>
               <w:tab/>
             </w:r>
             <w:r>
               <w:rPr>
                 <w:color w:val="800000"/>
               </w:rPr>
+              <w:t>"email"</w:t>
+            </w:r>
+            <w:r>
+              <w:t xml:space="preserve"> : </w:t>
+            </w:r>
+            <w:r>
+              <w:rPr>
+                <w:color w:val="800000"/>
+              </w:rPr>
+              <w:t>""</w:t>
+            </w:r>
+            <w:r>
+              <w:t>,</w:t>
+            </w:r>
+          </w:p>
+          <w:p>
+            <w:pPr>
+              <w:pStyle w:val="PreformattatoHTML"/>
+            </w:pPr>
+            <w:r>
+              <w:tab/>
+            </w:r>
+            <w:r>
+              <w:rPr>
+                <w:color w:val="800000"/>
+              </w:rPr>
+              <w:t>"codMezzo"</w:t>
+            </w:r>
+            <w:r>
+              <w:t xml:space="preserve"> : </w:t>
+            </w:r>
+            <w:r>
+              <w:rPr>
+                <w:color w:val="800000"/>
+              </w:rPr>
+              <w:t>""</w:t>
+            </w:r>
+            <w:r>
+              <w:t>,</w:t>
+            </w:r>
+          </w:p>
+          <w:p>
+            <w:pPr>
+              <w:pStyle w:val="PreformattatoHTML"/>
+            </w:pPr>
+            <w:r>
+              <w:tab/>
+            </w:r>
+            <w:r>
+              <w:rPr>
+                <w:color w:val="800000"/>
+              </w:rPr>
               <w:t>"dataDenuncia"</w:t>
             </w:r>
             <w:r>
@@ -15183,13 +15270,221 @@
               </w:rPr>
               <w:t>""</w:t>
             </w:r>
+            <w:r>
+              <w:t>,</w:t>
+            </w:r>
           </w:p>
           <w:p>
             <w:pPr>
               <w:pStyle w:val="PreformattatoHTML"/>
             </w:pPr>
             <w:r>
-              <w:t xml:space="preserve">} </w:t>
+              <w:tab/>
+            </w:r>
+            <w:r>
+              <w:rPr>
+                <w:color w:val="800000"/>
+              </w:rPr>
+              <w:t>"dataSinistro"</w:t>
+            </w:r>
+            <w:r>
+              <w:t xml:space="preserve"> : </w:t>
+            </w:r>
+            <w:r>
+              <w:rPr>
+                <w:color w:val="800000"/>
+              </w:rPr>
+              <w:t>""</w:t>
+            </w:r>
+            <w:r>
+              <w:t>,</w:t>
+            </w:r>
+          </w:p>
+          <w:p>
+            <w:pPr>
+              <w:pStyle w:val="PreformattatoHTML"/>
+            </w:pPr>
+            <w:r>
+              <w:tab/>
+            </w:r>
+            <w:r>
+              <w:rPr>
+                <w:color w:val="800000"/>
+              </w:rPr>
+              <w:t>"oraSinistro"</w:t>
+            </w:r>
+            <w:r>
+              <w:t xml:space="preserve"> : </w:t>
+            </w:r>
+            <w:r>
+              <w:rPr>
+                <w:color w:val="800000"/>
+              </w:rPr>
+              <w:t>""</w:t>
+            </w:r>
+            <w:r>
+              <w:t>,</w:t>
+            </w:r>
+          </w:p>
+          <w:p>
+            <w:pPr>
+              <w:pStyle w:val="PreformattatoHTML"/>
+            </w:pPr>
+            <w:r>
+              <w:tab/>
+            </w:r>
+            <w:r>
+              <w:rPr>
+                <w:color w:val="800000"/>
+              </w:rPr>
+              <w:t>"codNazione"</w:t>
+            </w:r>
+            <w:r>
+              <w:t xml:space="preserve"> : </w:t>
+            </w:r>
+            <w:r>
+              <w:rPr>
+                <w:color w:val="800000"/>
+              </w:rPr>
+              <w:t>""</w:t>
+            </w:r>
+            <w:r>
+              <w:t>,</w:t>
+            </w:r>
+          </w:p>
+          <w:p>
+            <w:pPr>
+              <w:pStyle w:val="PreformattatoHTML"/>
+            </w:pPr>
+            <w:r>
+              <w:tab/>
+            </w:r>
+            <w:r>
+              <w:rPr>
+                <w:color w:val="800000"/>
+              </w:rPr>
+              <w:t>"codProvincia"</w:t>
+            </w:r>
+            <w:r>
+              <w:t xml:space="preserve"> : </w:t>
+            </w:r>
+            <w:r>
+              <w:rPr>
+                <w:color w:val="800000"/>
+              </w:rPr>
+              <w:t>""</w:t>
+            </w:r>
+            <w:r>
+              <w:t>,</w:t>
+            </w:r>
+          </w:p>
+          <w:p>
+            <w:pPr>
+              <w:pStyle w:val="PreformattatoHTML"/>
+            </w:pPr>
+            <w:r>
+              <w:tab/>
+            </w:r>
+            <w:r>
+              <w:rPr>
+                <w:color w:val="800000"/>
+              </w:rPr>
+              <w:t>"codComune"</w:t>
+            </w:r>
+            <w:r>
+              <w:t xml:space="preserve"> : </w:t>
+            </w:r>
+            <w:r>
+              <w:rPr>
+                <w:color w:val="800000"/>
+              </w:rPr>
+              <w:t>""</w:t>
+            </w:r>
+            <w:r>
+              <w:t>,</w:t>
+            </w:r>
+          </w:p>
+          <w:p>
+            <w:pPr>
+              <w:pStyle w:val="PreformattatoHTML"/>
+            </w:pPr>
+            <w:r>
+              <w:tab/>
+            </w:r>
+            <w:r>
+              <w:rPr>
+                <w:color w:val="800000"/>
+              </w:rPr>
+              <w:t>"cap"</w:t>
+            </w:r>
+            <w:r>
+              <w:t xml:space="preserve"> : </w:t>
+            </w:r>
+            <w:r>
+              <w:rPr>
+                <w:color w:val="800000"/>
+              </w:rPr>
+              <w:t>""</w:t>
+            </w:r>
+            <w:r>
+              <w:t>,</w:t>
+            </w:r>
+          </w:p>
+          <w:p>
+            <w:pPr>
+              <w:pStyle w:val="PreformattatoHTML"/>
+            </w:pPr>
+            <w:r>
+              <w:tab/>
+            </w:r>
+            <w:r>
+              <w:rPr>
+                <w:color w:val="800000"/>
+              </w:rPr>
+              <w:t>"indirizzo"</w:t>
+            </w:r>
+            <w:r>
+              <w:t xml:space="preserve"> : </w:t>
+            </w:r>
+            <w:r>
+              <w:rPr>
+                <w:color w:val="800000"/>
+              </w:rPr>
+              <w:t>""</w:t>
+            </w:r>
+            <w:r>
+              <w:t>,</w:t>
+            </w:r>
+          </w:p>
+          <w:p>
+            <w:pPr>
+              <w:pStyle w:val="PreformattatoHTML"/>
+            </w:pPr>
+            <w:r>
+              <w:tab/>
+            </w:r>
+            <w:r>
+              <w:rPr>
+                <w:color w:val="800000"/>
+              </w:rPr>
+              <w:t>"garanziaSelected"</w:t>
+            </w:r>
+            <w:r>
+              <w:t xml:space="preserve"> : </w:t>
+            </w:r>
+            <w:r>
+              <w:rPr>
+                <w:color w:val="800000"/>
+              </w:rPr>
+              <w:t>""</w:t>
+            </w:r>
+          </w:p>
+          <w:p>
+            <w:pPr>
+              <w:pStyle w:val="PreformattatoHTML"/>
+            </w:pPr>
+            <w:r>
+              <w:t>}</w:t>
             </w:r>
           </w:p>
           <w:p>
@@ -15215,7 +15510,6 @@
               <w:rPr>
                 <w:b/>
               </w:rPr>
-              <w:lastRenderedPageBreak/>
               <w:t>Result</w:t>
             </w:r>
           </w:p>
@@ -15228,6 +15522,11 @@
             <w:pPr>
               <w:pStyle w:val="PreformattatoHTML"/>
             </w:pPr>
+          </w:p>
+          <w:p>
+            <w:pPr>
+              <w:pStyle w:val="PreformattatoHTML"/>
+            </w:pPr>
             <w:r>
               <w:t>{</w:t>
             </w:r>
@@ -15243,7 +15542,7 @@
               <w:rPr>
                 <w:color w:val="800000"/>
               </w:rPr>
-              <w:t>"isCard"</w:t>
+              <w:t>"tipoSinistro"</w:t>
             </w:r>
             <w:r>
               <w:t xml:space="preserve"> : </w:t>
@@ -15260,30 +15559,101 @@
               <w:pStyle w:val="PreformattatoHTML"/>
             </w:pPr>
             <w:r>
-              <w:t xml:space="preserve">} </w:t>
+              <w:t>}</w:t>
             </w:r>
           </w:p>
           <w:p>
             <w:pPr>
               <w:pStyle w:val="PreformattatoHTML"/>
             </w:pPr>
+          </w:p>
+          <w:p>
+            <w:pPr>
+              <w:pStyle w:val="PreformattatoHTML"/>
+            </w:pPr>
+            <w:r>
+              <w:t>//RC Auto;</w:t>
+            </w:r>
+          </w:p>
+          <w:p>
+            <w:pPr>
+              <w:pStyle w:val="PreformattatoHTML"/>
+            </w:pPr>
+            <w:r>
+              <w:t>//Incendio;</w:t>
+            </w:r>
+          </w:p>
+          <w:p>
+            <w:pPr>
+              <w:pStyle w:val="PreformattatoHTML"/>
+            </w:pPr>
+            <w:r>
+              <w:t>//Furto totale;</w:t>
+            </w:r>
+          </w:p>
+          <w:p>
+            <w:pPr>
+              <w:pStyle w:val="PreformattatoHTML"/>
+            </w:pPr>
+            <w:r>
+              <w:t>//Furto parziale;</w:t>
+            </w:r>
+          </w:p>
+          <w:p>
+            <w:pPr>
+              <w:pStyle w:val="PreformattatoHTML"/>
+            </w:pPr>
+            <w:r>
+              <w:t xml:space="preserve">//Atti vandalici </w:t>
+            </w:r>
+          </w:p>
+          <w:p>
+            <w:pPr>
+              <w:pStyle w:val="PreformattatoHTML"/>
+            </w:pPr>
+            <w:r>
+              <w:t>//Eventi atmosferici</w:t>
+            </w:r>
+          </w:p>
+          <w:p>
+            <w:pPr>
+              <w:pStyle w:val="PreformattatoHTML"/>
+            </w:pPr>
+            <w:r>
+              <w:t>//Kasko;</w:t>
+            </w:r>
+          </w:p>
+          <w:p>
+            <w:pPr>
+              <w:pStyle w:val="PreformattatoHTML"/>
+            </w:pPr>
+            <w:r>
+              <w:t>//Cristalli;</w:t>
+            </w:r>
+          </w:p>
+          <w:p>
+            <w:pPr>
+              <w:pStyle w:val="PreformattatoHTML"/>
+            </w:pPr>
+            <w:r>
+              <w:t>//</w:t>
+            </w:r>
+            <w:r>
+              <w:t>Infortuni al conducente</w:t>
+            </w:r>
           </w:p>
         </w:tc>
       </w:tr>
     </w:tbl>
+    <w:p/>
     <w:p>
       <w:pPr>
         <w:pStyle w:val="Titolo1"/>
       </w:pPr>
-      <w:bookmarkStart w:id="23" w:name="_Toc488785851"/>
+      <w:bookmarkStart w:id="23" w:name="_Toc488785850"/>
       <w:r>
-        <w:t xml:space="preserve">Salva </w:t>
-      </w:r>
-      <w:r>
-        <w:t xml:space="preserve">Sezione </w:t>
-      </w:r>
-      <w:r>
-        <w:t>Constatazione Amichevole</w:t>
+        <w:lastRenderedPageBreak/>
+        <w:t>Salva Sezione Evento RCA</w:t>
       </w:r>
       <w:bookmarkEnd w:id="23"/>
     </w:p>
@@ -15324,7 +15694,7 @@
           </w:tcPr>
           <w:p>
             <w:r>
-              <w:t>Metodo che salva i dati della constatazione amichevole nel caso in cui i veicoli coinvolti siano maggiori di 2</w:t>
+              <w:t>Metodo che salva i dati dell’evento RCA</w:t>
             </w:r>
           </w:p>
         </w:tc>
@@ -15386,7 +15756,7 @@
           </w:tcPr>
           <w:p>
             <w:r>
-              <w:t>/api/sinistro/{numero}/constatazioneAmichevole</w:t>
+              <w:t>/api/sinistro/{numero}/RCA</w:t>
             </w:r>
           </w:p>
         </w:tc>
@@ -15465,7 +15835,7 @@
               <w:rPr>
                 <w:color w:val="800000"/>
               </w:rPr>
-              <w:t>"isCaCompilata"</w:t>
+              <w:t>"collisione"</w:t>
             </w:r>
             <w:r>
               <w:t xml:space="preserve"> : </w:t>
@@ -15491,7 +15861,111 @@
               <w:rPr>
                 <w:color w:val="800000"/>
               </w:rPr>
-              <w:t>"isCaCompilataControparte"</w:t>
+              <w:t>"numVeicoli"</w:t>
+            </w:r>
+            <w:r>
+              <w:t xml:space="preserve"> : </w:t>
+            </w:r>
+            <w:r>
+              <w:rPr>
+                <w:color w:val="800000"/>
+              </w:rPr>
+              <w:t>""</w:t>
+            </w:r>
+            <w:r>
+              <w:t>,</w:t>
+            </w:r>
+          </w:p>
+          <w:p>
+            <w:pPr>
+              <w:pStyle w:val="PreformattatoHTML"/>
+            </w:pPr>
+            <w:r>
+              <w:tab/>
+            </w:r>
+            <w:r>
+              <w:rPr>
+                <w:color w:val="800000"/>
+              </w:rPr>
+              <w:t>"interventoAutorita"</w:t>
+            </w:r>
+            <w:r>
+              <w:t xml:space="preserve"> : </w:t>
+            </w:r>
+            <w:r>
+              <w:rPr>
+                <w:color w:val="800000"/>
+              </w:rPr>
+              <w:t>""</w:t>
+            </w:r>
+            <w:r>
+              <w:t>,</w:t>
+            </w:r>
+          </w:p>
+          <w:p>
+            <w:pPr>
+              <w:pStyle w:val="PreformattatoHTML"/>
+            </w:pPr>
+            <w:r>
+              <w:tab/>
+            </w:r>
+            <w:r>
+              <w:rPr>
+                <w:color w:val="800000"/>
+              </w:rPr>
+              <w:t>"codAutorita"</w:t>
+            </w:r>
+            <w:r>
+              <w:t xml:space="preserve"> : </w:t>
+            </w:r>
+            <w:r>
+              <w:rPr>
+                <w:color w:val="800000"/>
+              </w:rPr>
+              <w:t>""</w:t>
+            </w:r>
+            <w:r>
+              <w:t>,</w:t>
+            </w:r>
+          </w:p>
+          <w:p>
+            <w:pPr>
+              <w:pStyle w:val="PreformattatoHTML"/>
+            </w:pPr>
+            <w:r>
+              <w:tab/>
+            </w:r>
+            <w:r>
+              <w:rPr>
+                <w:color w:val="800000"/>
+              </w:rPr>
+              <w:t>"comandoAutorita"</w:t>
+            </w:r>
+            <w:r>
+              <w:t xml:space="preserve"> : </w:t>
+            </w:r>
+            <w:r>
+              <w:rPr>
+                <w:color w:val="800000"/>
+              </w:rPr>
+              <w:t>""</w:t>
+            </w:r>
+            <w:r>
+              <w:t>,</w:t>
+            </w:r>
+          </w:p>
+          <w:p>
+            <w:pPr>
+              <w:pStyle w:val="PreformattatoHTML"/>
+            </w:pPr>
+            <w:r>
+              <w:tab/>
+            </w:r>
+            <w:r>
+              <w:rPr>
+                <w:color w:val="800000"/>
+              </w:rPr>
+              <w:t>"dataDenuncia"</w:t>
             </w:r>
             <w:r>
               <w:t xml:space="preserve"> : </w:t>
@@ -15545,33 +16019,63 @@
           <w:p>
             <w:pPr>
               <w:pStyle w:val="PreformattatoHTML"/>
-              <w:numPr>
-                <w:ilvl w:val="0"/>
-                <w:numId w:val="12"/>
-              </w:numPr>
-            </w:pPr>
-            <w:r>
-              <w:t>baseDTO</w:t>
-            </w:r>
+            </w:pPr>
+            <w:r>
+              <w:t>{</w:t>
+            </w:r>
+          </w:p>
+          <w:p>
+            <w:pPr>
+              <w:pStyle w:val="PreformattatoHTML"/>
+            </w:pPr>
+            <w:r>
+              <w:tab/>
+            </w:r>
+            <w:r>
+              <w:rPr>
+                <w:color w:val="800000"/>
+              </w:rPr>
+              <w:t>"isCard"</w:t>
+            </w:r>
+            <w:r>
+              <w:t xml:space="preserve"> : </w:t>
+            </w:r>
+            <w:r>
+              <w:rPr>
+                <w:color w:val="800000"/>
+              </w:rPr>
+              <w:t>""</w:t>
+            </w:r>
+          </w:p>
+          <w:p>
+            <w:pPr>
+              <w:pStyle w:val="PreformattatoHTML"/>
+            </w:pPr>
+            <w:r>
+              <w:t xml:space="preserve">} </w:t>
+            </w:r>
+          </w:p>
+          <w:p>
+            <w:pPr>
+              <w:pStyle w:val="PreformattatoHTML"/>
+            </w:pPr>
           </w:p>
         </w:tc>
       </w:tr>
     </w:tbl>
-    <w:p/>
-    <w:p/>
     <w:p>
       <w:pPr>
         <w:pStyle w:val="Titolo1"/>
       </w:pPr>
-      <w:bookmarkStart w:id="24" w:name="_Toc488785852"/>
+      <w:bookmarkStart w:id="24" w:name="_Toc488785851"/>
       <w:r>
-        <w:t>Salva</w:t>
+        <w:t xml:space="preserve">Salva </w:t>
       </w:r>
       <w:r>
-        <w:t xml:space="preserve"> Sezione</w:t>
+        <w:t xml:space="preserve">Sezione </w:t>
       </w:r>
       <w:r>
-        <w:t xml:space="preserve"> CAI</w:t>
+        <w:t>Constatazione Amichevole</w:t>
       </w:r>
       <w:bookmarkEnd w:id="24"/>
     </w:p>
@@ -15612,10 +16116,7 @@
           </w:tcPr>
           <w:p>
             <w:r>
-              <w:t xml:space="preserve">Metodo che </w:t>
-            </w:r>
-            <w:r>
-              <w:t>calcola la responsabilità in base ai baremes inseriti</w:t>
+              <w:t>Metodo che salva i dati della constatazione amichevole nel caso in cui i veicoli coinvolti siano maggiori di 2</w:t>
             </w:r>
           </w:p>
         </w:tc>
@@ -15677,10 +16178,7 @@
           </w:tcPr>
           <w:p>
             <w:r>
-              <w:t>/api/sinistro/{numero}/</w:t>
-            </w:r>
-            <w:r>
-              <w:t>CAI</w:t>
+              <w:t>/api/sinistro/{numero}/constatazioneAmichevole</w:t>
             </w:r>
           </w:p>
         </w:tc>
@@ -15759,10 +16257,19 @@
               <w:rPr>
                 <w:color w:val="800000"/>
               </w:rPr>
-              <w:t>"baremesCliente"</w:t>
-            </w:r>
-            <w:r>
-              <w:t xml:space="preserve"> : {},</w:t>
+              <w:t>"isCaCompilata"</w:t>
+            </w:r>
+            <w:r>
+              <w:t xml:space="preserve"> : </w:t>
+            </w:r>
+            <w:r>
+              <w:rPr>
+                <w:color w:val="800000"/>
+              </w:rPr>
+              <w:t>""</w:t>
+            </w:r>
+            <w:r>
+              <w:t>,</w:t>
             </w:r>
           </w:p>
           <w:p>
@@ -15776,50 +16283,7 @@
               <w:rPr>
                 <w:color w:val="800000"/>
               </w:rPr>
-              <w:t>"baremesControparte"</w:t>
-            </w:r>
-            <w:r>
-              <w:t xml:space="preserve"> : {},</w:t>
-            </w:r>
-          </w:p>
-          <w:p>
-            <w:pPr>
-              <w:pStyle w:val="PreformattatoHTML"/>
-            </w:pPr>
-            <w:r>
-              <w:tab/>
-            </w:r>
-            <w:r>
-              <w:rPr>
-                <w:color w:val="800000"/>
-              </w:rPr>
-              <w:t>"noteCliente"</w:t>
-            </w:r>
-            <w:r>
-              <w:t xml:space="preserve"> : </w:t>
-            </w:r>
-            <w:r>
-              <w:rPr>
-                <w:color w:val="800000"/>
-              </w:rPr>
-              <w:t>""</w:t>
-            </w:r>
-            <w:r>
-              <w:t>,</w:t>
-            </w:r>
-          </w:p>
-          <w:p>
-            <w:pPr>
-              <w:pStyle w:val="PreformattatoHTML"/>
-            </w:pPr>
-            <w:r>
-              <w:tab/>
-            </w:r>
-            <w:r>
-              <w:rPr>
-                <w:color w:val="800000"/>
-              </w:rPr>
-              <w:t>"noteControparte"</w:t>
+              <w:t>"isCaCompilataControparte"</w:t>
             </w:r>
             <w:r>
               <w:t xml:space="preserve"> : </w:t>
@@ -15873,46 +16337,14 @@
           <w:p>
             <w:pPr>
               <w:pStyle w:val="PreformattatoHTML"/>
-            </w:pPr>
-            <w:r>
-              <w:t>{</w:t>
-            </w:r>
-          </w:p>
-          <w:p>
-            <w:pPr>
-              <w:pStyle w:val="PreformattatoHTML"/>
-            </w:pPr>
-            <w:r>
-              <w:tab/>
-            </w:r>
-            <w:r>
-              <w:rPr>
-                <w:color w:val="800000"/>
-              </w:rPr>
-              <w:t>"responsabilita"</w:t>
-            </w:r>
-            <w:r>
-              <w:t xml:space="preserve"> : </w:t>
-            </w:r>
-            <w:r>
-              <w:rPr>
-                <w:color w:val="800000"/>
-              </w:rPr>
-              <w:t>""</w:t>
-            </w:r>
-          </w:p>
-          <w:p>
-            <w:pPr>
-              <w:pStyle w:val="PreformattatoHTML"/>
-            </w:pPr>
-            <w:r>
-              <w:t xml:space="preserve">} </w:t>
-            </w:r>
-          </w:p>
-          <w:p>
-            <w:pPr>
-              <w:pStyle w:val="PreformattatoHTML"/>
-            </w:pPr>
+              <w:numPr>
+                <w:ilvl w:val="0"/>
+                <w:numId w:val="12"/>
+              </w:numPr>
+            </w:pPr>
+            <w:r>
+              <w:t>baseDTO</w:t>
+            </w:r>
           </w:p>
         </w:tc>
       </w:tr>
@@ -15923,9 +16355,15 @@
       <w:pPr>
         <w:pStyle w:val="Titolo1"/>
       </w:pPr>
-      <w:bookmarkStart w:id="25" w:name="_Toc488785853"/>
+      <w:bookmarkStart w:id="25" w:name="_Toc488785852"/>
       <w:r>
-        <w:t>Salva Sezione Danno RCA</w:t>
+        <w:t>Salva</w:t>
+      </w:r>
+      <w:r>
+        <w:t xml:space="preserve"> Sezione</w:t>
+      </w:r>
+      <w:r>
+        <w:t xml:space="preserve"> CAI</w:t>
       </w:r>
       <w:bookmarkEnd w:id="25"/>
     </w:p>
@@ -15966,7 +16404,10 @@
           </w:tcPr>
           <w:p>
             <w:r>
-              <w:t>Metodo che salva i danni riportati</w:t>
+              <w:t xml:space="preserve">Metodo che </w:t>
+            </w:r>
+            <w:r>
+              <w:t>calcola la responsabilità in base ai baremes inseriti</w:t>
             </w:r>
           </w:p>
         </w:tc>
@@ -16028,7 +16469,10 @@
           </w:tcPr>
           <w:p>
             <w:r>
-              <w:t>/api/sinistro/{numero}/dannoRCA</w:t>
+              <w:t>/api/sinistro/{numero}/</w:t>
+            </w:r>
+            <w:r>
+              <w:t>CAI</w:t>
             </w:r>
           </w:p>
         </w:tc>
@@ -16080,7 +16524,6 @@
               <w:rPr>
                 <w:b/>
               </w:rPr>
-              <w:lastRenderedPageBreak/>
               <w:t>Input</w:t>
             </w:r>
           </w:p>
@@ -16091,6 +16534,354 @@
           </w:tcPr>
           <w:p>
             <w:pPr>
+              <w:pStyle w:val="PreformattatoHTML"/>
+            </w:pPr>
+            <w:r>
+              <w:t>{</w:t>
+            </w:r>
+          </w:p>
+          <w:p>
+            <w:pPr>
+              <w:pStyle w:val="PreformattatoHTML"/>
+            </w:pPr>
+            <w:r>
+              <w:tab/>
+            </w:r>
+            <w:r>
+              <w:rPr>
+                <w:color w:val="800000"/>
+              </w:rPr>
+              <w:t>"baremesCliente"</w:t>
+            </w:r>
+            <w:r>
+              <w:t xml:space="preserve"> : {},</w:t>
+            </w:r>
+          </w:p>
+          <w:p>
+            <w:pPr>
+              <w:pStyle w:val="PreformattatoHTML"/>
+            </w:pPr>
+            <w:r>
+              <w:tab/>
+            </w:r>
+            <w:r>
+              <w:rPr>
+                <w:color w:val="800000"/>
+              </w:rPr>
+              <w:t>"baremesControparte"</w:t>
+            </w:r>
+            <w:r>
+              <w:t xml:space="preserve"> : {},</w:t>
+            </w:r>
+          </w:p>
+          <w:p>
+            <w:pPr>
+              <w:pStyle w:val="PreformattatoHTML"/>
+            </w:pPr>
+            <w:r>
+              <w:tab/>
+            </w:r>
+            <w:r>
+              <w:rPr>
+                <w:color w:val="800000"/>
+              </w:rPr>
+              <w:t>"noteCliente"</w:t>
+            </w:r>
+            <w:r>
+              <w:t xml:space="preserve"> : </w:t>
+            </w:r>
+            <w:r>
+              <w:rPr>
+                <w:color w:val="800000"/>
+              </w:rPr>
+              <w:t>""</w:t>
+            </w:r>
+            <w:r>
+              <w:t>,</w:t>
+            </w:r>
+          </w:p>
+          <w:p>
+            <w:pPr>
+              <w:pStyle w:val="PreformattatoHTML"/>
+            </w:pPr>
+            <w:r>
+              <w:tab/>
+            </w:r>
+            <w:r>
+              <w:rPr>
+                <w:color w:val="800000"/>
+              </w:rPr>
+              <w:t>"noteControparte"</w:t>
+            </w:r>
+            <w:r>
+              <w:t xml:space="preserve"> : </w:t>
+            </w:r>
+            <w:r>
+              <w:rPr>
+                <w:color w:val="800000"/>
+              </w:rPr>
+              <w:t>""</w:t>
+            </w:r>
+          </w:p>
+          <w:p>
+            <w:pPr>
+              <w:pStyle w:val="PreformattatoHTML"/>
+            </w:pPr>
+            <w:r>
+              <w:t xml:space="preserve">} </w:t>
+            </w:r>
+          </w:p>
+          <w:p>
+            <w:pPr>
+              <w:pStyle w:val="PreformattatoHTML"/>
+            </w:pPr>
+          </w:p>
+        </w:tc>
+      </w:tr>
+      <w:tr>
+        <w:tc>
+          <w:tcPr>
+            <w:tcW w:w="2405" w:type="dxa"/>
+            <w:shd w:val="clear" w:color="auto" w:fill="D0CECE" w:themeFill="background2" w:themeFillShade="E6"/>
+          </w:tcPr>
+          <w:p>
+            <w:pPr>
+              <w:rPr>
+                <w:b/>
+              </w:rPr>
+            </w:pPr>
+            <w:r>
+              <w:rPr>
+                <w:b/>
+              </w:rPr>
+              <w:t>Result</w:t>
+            </w:r>
+          </w:p>
+        </w:tc>
+        <w:tc>
+          <w:tcPr>
+            <w:tcW w:w="7223" w:type="dxa"/>
+          </w:tcPr>
+          <w:p>
+            <w:pPr>
+              <w:pStyle w:val="PreformattatoHTML"/>
+            </w:pPr>
+            <w:r>
+              <w:t>{</w:t>
+            </w:r>
+          </w:p>
+          <w:p>
+            <w:pPr>
+              <w:pStyle w:val="PreformattatoHTML"/>
+            </w:pPr>
+            <w:r>
+              <w:tab/>
+            </w:r>
+            <w:r>
+              <w:rPr>
+                <w:color w:val="800000"/>
+              </w:rPr>
+              <w:t>"responsabilita"</w:t>
+            </w:r>
+            <w:r>
+              <w:t xml:space="preserve"> : </w:t>
+            </w:r>
+            <w:r>
+              <w:rPr>
+                <w:color w:val="800000"/>
+              </w:rPr>
+              <w:t>""</w:t>
+            </w:r>
+          </w:p>
+          <w:p>
+            <w:pPr>
+              <w:pStyle w:val="PreformattatoHTML"/>
+            </w:pPr>
+            <w:r>
+              <w:t xml:space="preserve">} </w:t>
+            </w:r>
+          </w:p>
+          <w:p>
+            <w:pPr>
+              <w:pStyle w:val="PreformattatoHTML"/>
+            </w:pPr>
+          </w:p>
+        </w:tc>
+      </w:tr>
+    </w:tbl>
+    <w:p/>
+    <w:p/>
+    <w:p>
+      <w:pPr>
+        <w:pStyle w:val="Titolo1"/>
+      </w:pPr>
+      <w:bookmarkStart w:id="26" w:name="_Toc488785853"/>
+      <w:r>
+        <w:t>Salva Sezione Danno RCA</w:t>
+      </w:r>
+      <w:bookmarkEnd w:id="26"/>
+    </w:p>
+    <w:p/>
+    <w:tbl>
+      <w:tblPr>
+        <w:tblStyle w:val="Grigliatabella"/>
+        <w:tblW w:w="0" w:type="auto"/>
+        <w:tblLook w:val="04A0" w:firstRow="1" w:lastRow="0" w:firstColumn="1" w:lastColumn="0" w:noHBand="0" w:noVBand="1"/>
+      </w:tblPr>
+      <w:tblGrid>
+        <w:gridCol w:w="2405"/>
+        <w:gridCol w:w="7223"/>
+      </w:tblGrid>
+      <w:tr>
+        <w:tc>
+          <w:tcPr>
+            <w:tcW w:w="2405" w:type="dxa"/>
+            <w:shd w:val="clear" w:color="auto" w:fill="D0CECE" w:themeFill="background2" w:themeFillShade="E6"/>
+          </w:tcPr>
+          <w:p>
+            <w:pPr>
+              <w:rPr>
+                <w:b/>
+              </w:rPr>
+            </w:pPr>
+            <w:r>
+              <w:rPr>
+                <w:b/>
+              </w:rPr>
+              <w:t>Descrizione</w:t>
+            </w:r>
+          </w:p>
+        </w:tc>
+        <w:tc>
+          <w:tcPr>
+            <w:tcW w:w="7223" w:type="dxa"/>
+          </w:tcPr>
+          <w:p>
+            <w:r>
+              <w:t>Metodo che salva i danni riportati</w:t>
+            </w:r>
+          </w:p>
+        </w:tc>
+      </w:tr>
+      <w:tr>
+        <w:tc>
+          <w:tcPr>
+            <w:tcW w:w="2405" w:type="dxa"/>
+            <w:shd w:val="clear" w:color="auto" w:fill="D0CECE" w:themeFill="background2" w:themeFillShade="E6"/>
+          </w:tcPr>
+          <w:p>
+            <w:pPr>
+              <w:rPr>
+                <w:b/>
+              </w:rPr>
+            </w:pPr>
+            <w:r>
+              <w:rPr>
+                <w:b/>
+              </w:rPr>
+              <w:t>Controller</w:t>
+            </w:r>
+          </w:p>
+        </w:tc>
+        <w:tc>
+          <w:tcPr>
+            <w:tcW w:w="7223" w:type="dxa"/>
+          </w:tcPr>
+          <w:p>
+            <w:r>
+              <w:t>SinistroController</w:t>
+            </w:r>
+          </w:p>
+        </w:tc>
+      </w:tr>
+      <w:tr>
+        <w:tc>
+          <w:tcPr>
+            <w:tcW w:w="2405" w:type="dxa"/>
+            <w:shd w:val="clear" w:color="auto" w:fill="D0CECE" w:themeFill="background2" w:themeFillShade="E6"/>
+          </w:tcPr>
+          <w:p>
+            <w:pPr>
+              <w:rPr>
+                <w:b/>
+              </w:rPr>
+            </w:pPr>
+            <w:r>
+              <w:rPr>
+                <w:b/>
+              </w:rPr>
+              <w:t>Path</w:t>
+            </w:r>
+          </w:p>
+        </w:tc>
+        <w:tc>
+          <w:tcPr>
+            <w:tcW w:w="7223" w:type="dxa"/>
+          </w:tcPr>
+          <w:p>
+            <w:r>
+              <w:t>/api/sinistro/{numero}/dannoRCA</w:t>
+            </w:r>
+          </w:p>
+        </w:tc>
+      </w:tr>
+      <w:tr>
+        <w:tc>
+          <w:tcPr>
+            <w:tcW w:w="2405" w:type="dxa"/>
+            <w:shd w:val="clear" w:color="auto" w:fill="D0CECE" w:themeFill="background2" w:themeFillShade="E6"/>
+          </w:tcPr>
+          <w:p>
+            <w:pPr>
+              <w:rPr>
+                <w:b/>
+              </w:rPr>
+            </w:pPr>
+            <w:r>
+              <w:rPr>
+                <w:b/>
+              </w:rPr>
+              <w:t>Metodo</w:t>
+            </w:r>
+          </w:p>
+        </w:tc>
+        <w:tc>
+          <w:tcPr>
+            <w:tcW w:w="7223" w:type="dxa"/>
+          </w:tcPr>
+          <w:p>
+            <w:r>
+              <w:t>POST</w:t>
+            </w:r>
+          </w:p>
+        </w:tc>
+      </w:tr>
+      <w:tr>
+        <w:tc>
+          <w:tcPr>
+            <w:tcW w:w="2405" w:type="dxa"/>
+            <w:shd w:val="clear" w:color="auto" w:fill="D0CECE" w:themeFill="background2" w:themeFillShade="E6"/>
+          </w:tcPr>
+          <w:p>
+            <w:pPr>
+              <w:rPr>
+                <w:b/>
+              </w:rPr>
+            </w:pPr>
+            <w:r>
+              <w:rPr>
+                <w:b/>
+              </w:rPr>
+              <w:t>Input</w:t>
+            </w:r>
+          </w:p>
+        </w:tc>
+        <w:tc>
+          <w:tcPr>
+            <w:tcW w:w="7223" w:type="dxa"/>
+          </w:tcPr>
+          <w:p>
+            <w:pPr>
               <w:autoSpaceDE w:val="0"/>
               <w:autoSpaceDN w:val="0"/>
               <w:adjustRightInd w:val="0"/>
@@ -16109,17 +16900,7 @@
                 <w:szCs w:val="20"/>
                 <w:highlight w:val="white"/>
               </w:rPr>
-              <w:t>{</w:t>
-            </w:r>
-            <w:r>
-              <w:rPr>
-                <w:rFonts w:ascii="Courier New" w:hAnsi="Courier New" w:cs="Courier New"/>
-                <w:color w:val="800000"/>
-                <w:sz w:val="20"/>
-                <w:szCs w:val="20"/>
-                <w:highlight w:val="white"/>
-              </w:rPr>
-              <w:t>"</w:t>
+              <w:t>{"</w:t>
             </w:r>
             <w:proofErr w:type="spellStart"/>
             <w:r>
@@ -17383,8 +18164,6 @@
               </w:rPr>
               <w:t>{</w:t>
             </w:r>
-            <w:bookmarkStart w:id="26" w:name="_GoBack"/>
-            <w:bookmarkEnd w:id="26"/>
           </w:p>
           <w:p>
             <w:pPr>
@@ -19680,6 +20459,7 @@
                 <w:szCs w:val="20"/>
                 <w:lang w:val="en-US"/>
               </w:rPr>
+              <w:lastRenderedPageBreak/>
               <w:t xml:space="preserve">            "d</w:t>
             </w:r>
             <w:proofErr w:type="gramStart"/>
@@ -20789,7 +21569,6 @@
                 <w:sz w:val="20"/>
                 <w:szCs w:val="20"/>
               </w:rPr>
-              <w:lastRenderedPageBreak/>
               <w:t xml:space="preserve">            "</w:t>
             </w:r>
             <w:proofErr w:type="spellStart"/>
@@ -21733,6 +22512,7 @@
               <w:rPr>
                 <w:b/>
               </w:rPr>
+              <w:lastRenderedPageBreak/>
               <w:t>Descrizione</w:t>
             </w:r>
           </w:p>
@@ -22101,7 +22881,6 @@
               <w:pStyle w:val="PreformattatoHTML"/>
             </w:pPr>
             <w:r>
-              <w:lastRenderedPageBreak/>
               <w:tab/>
             </w:r>
             <w:r>
@@ -22396,7 +23175,6 @@
               <w:rPr>
                 <w:b/>
               </w:rPr>
-              <w:lastRenderedPageBreak/>
               <w:t>Result</w:t>
             </w:r>
           </w:p>
@@ -23100,6 +23878,7 @@
               <w:rPr>
                 <w:b/>
               </w:rPr>
+              <w:lastRenderedPageBreak/>
               <w:t>Result</w:t>
             </w:r>
           </w:p>
@@ -23199,7 +23978,7 @@
           <w:rPr>
             <w:noProof/>
           </w:rPr>
-          <w:t>12</w:t>
+          <w:t>13</w:t>
         </w:r>
         <w:r>
           <w:rPr>
@@ -23267,7 +24046,6 @@
         <w:dataBinding w:prefixMappings="xmlns:ns0='http://purl.org/dc/elements/1.1/' xmlns:ns1='http://schemas.openxmlformats.org/package/2006/metadata/core-properties' " w:xpath="/ns1:coreProperties[1]/ns0:title[1]" w:storeItemID="{6C3C8BC8-F283-45AE-878A-BAB7291924A1}"/>
         <w:text/>
       </w:sdtPr>
-      <w:sdtEndPr/>
       <w:sdtContent>
         <w:r>
           <w:rPr>
@@ -23318,7 +24096,6 @@
         <w:dataBinding w:prefixMappings="xmlns:ns0='http://schemas.openxmlformats.org/package/2006/metadata/core-properties' xmlns:ns1='http://purl.org/dc/elements/1.1/'" w:xpath="/ns0:coreProperties[1]/ns1:title[1]" w:storeItemID="{6C3C8BC8-F283-45AE-878A-BAB7291924A1}"/>
         <w:text/>
       </w:sdtPr>
-      <w:sdtEndPr/>
       <w:sdtContent>
         <w:r>
           <w:rPr>
@@ -23361,7 +24138,6 @@
           <w:calendar w:val="gregorian"/>
         </w:date>
       </w:sdtPr>
-      <w:sdtEndPr/>
       <w:sdtContent>
         <w:r>
           <w:rPr>
@@ -25622,6 +26398,7 @@
   <w:rsids>
     <w:rsidRoot w:val="007D4679"/>
     <w:rsid w:val="007D4679"/>
+    <w:rsid w:val="00B2442A"/>
     <w:rsid w:val="00C91A62"/>
     <w:rsid w:val="00CD4536"/>
     <w:rsid w:val="00DC0F2C"/>
@@ -26426,7 +27203,7 @@
 </file>
 
 <file path=customXml/itemProps2.xml><?xml version="1.0" encoding="utf-8"?>
-<ds:datastoreItem xmlns:ds="http://schemas.openxmlformats.org/officeDocument/2006/customXml" ds:itemID="{DEF102C0-A7C6-4227-8FF8-3B3CB051E59E}">
+<ds:datastoreItem xmlns:ds="http://schemas.openxmlformats.org/officeDocument/2006/customXml" ds:itemID="{466CFF80-CBEA-4BE5-B5AC-E185078A2F44}">
   <ds:schemaRefs>
     <ds:schemaRef ds:uri="http://schemas.openxmlformats.org/officeDocument/2006/bibliography"/>
   </ds:schemaRefs>

</xml_diff>

<commit_message>
aggiornata analisi con header nella ricerca e nel "apri sinistro"
</commit_message>
<xml_diff>
--- a/DOC/msa-api.docx
+++ b/DOC/msa-api.docx
@@ -10,6 +10,7 @@
           <w:docPartUnique/>
         </w:docPartObj>
       </w:sdtPr>
+      <w:sdtEndPr/>
       <w:sdtContent>
         <w:p/>
         <w:p>
@@ -110,6 +111,7 @@
                                     <w:dataBinding w:prefixMappings="xmlns:ns0='http://purl.org/dc/elements/1.1/' xmlns:ns1='http://schemas.openxmlformats.org/package/2006/metadata/core-properties' " w:xpath="/ns1:coreProperties[1]/ns0:title[1]" w:storeItemID="{6C3C8BC8-F283-45AE-878A-BAB7291924A1}"/>
                                     <w:text/>
                                   </w:sdtPr>
+                                  <w:sdtEndPr/>
                                   <w:sdtContent>
                                     <w:r>
                                       <w:rPr>
@@ -138,6 +140,7 @@
                                   <w:dataBinding w:prefixMappings="xmlns:ns0='http://purl.org/dc/elements/1.1/' xmlns:ns1='http://schemas.openxmlformats.org/package/2006/metadata/core-properties' " w:xpath="/ns1:coreProperties[1]/ns0:subject[1]" w:storeItemID="{6C3C8BC8-F283-45AE-878A-BAB7291924A1}"/>
                                   <w:text/>
                                 </w:sdtPr>
+                                <w:sdtEndPr/>
                                 <w:sdtContent>
                                   <w:p>
                                     <w:pPr>
@@ -179,6 +182,7 @@
                                   <w:dataBinding w:prefixMappings="xmlns:ns0='http://purl.org/dc/elements/1.1/' xmlns:ns1='http://schemas.openxmlformats.org/package/2006/metadata/core-properties' " w:xpath="/ns1:coreProperties[1]/ns0:creator[1]" w:storeItemID="{6C3C8BC8-F283-45AE-878A-BAB7291924A1}"/>
                                   <w:text/>
                                 </w:sdtPr>
+                                <w:sdtEndPr/>
                                 <w:sdtContent>
                                   <w:p>
                                     <w:pPr>
@@ -12380,6 +12384,43 @@
               <w:rPr>
                 <w:b/>
               </w:rPr>
+              <w:t>Header</w:t>
+            </w:r>
+          </w:p>
+        </w:tc>
+        <w:tc>
+          <w:tcPr>
+            <w:tcW w:w="7223" w:type="dxa"/>
+          </w:tcPr>
+          <w:p>
+            <w:r>
+              <w:t>user:{"idUser": "","amministratore": true</w:t>
+            </w:r>
+            <w:r>
+              <w:t>/false</w:t>
+            </w:r>
+            <w:r>
+              <w:t>}</w:t>
+            </w:r>
+          </w:p>
+        </w:tc>
+      </w:tr>
+      <w:tr>
+        <w:tc>
+          <w:tcPr>
+            <w:tcW w:w="2405" w:type="dxa"/>
+            <w:shd w:val="clear" w:color="auto" w:fill="D0CECE" w:themeFill="background2" w:themeFillShade="E6"/>
+          </w:tcPr>
+          <w:p>
+            <w:pPr>
+              <w:rPr>
+                <w:b/>
+              </w:rPr>
+            </w:pPr>
+            <w:r>
+              <w:rPr>
+                <w:b/>
+              </w:rPr>
               <w:t>Path</w:t>
             </w:r>
           </w:p>
@@ -13471,7 +13512,7 @@
               <w:rPr>
                 <w:b/>
               </w:rPr>
-              <w:t>Path</w:t>
+              <w:t>Header</w:t>
             </w:r>
           </w:p>
         </w:tc>
@@ -13481,7 +13522,13 @@
           </w:tcPr>
           <w:p>
             <w:r>
-              <w:t>/api/sinistro/apertura</w:t>
+              <w:t>user:{"idUser": "","amministratore": true</w:t>
+            </w:r>
+            <w:r>
+              <w:t>/false</w:t>
+            </w:r>
+            <w:r>
+              <w:t>}</w:t>
             </w:r>
           </w:p>
         </w:tc>
@@ -13502,7 +13549,7 @@
               <w:rPr>
                 <w:b/>
               </w:rPr>
-              <w:t>Metodo</w:t>
+              <w:t>Path</w:t>
             </w:r>
           </w:p>
         </w:tc>
@@ -13512,7 +13559,7 @@
           </w:tcPr>
           <w:p>
             <w:r>
-              <w:t>PUT</w:t>
+              <w:t>/api/sinistro/apertura</w:t>
             </w:r>
           </w:p>
         </w:tc>
@@ -13529,6 +13576,38 @@
                 <w:b/>
               </w:rPr>
             </w:pPr>
+            <w:r>
+              <w:rPr>
+                <w:b/>
+              </w:rPr>
+              <w:t>Metodo</w:t>
+            </w:r>
+          </w:p>
+        </w:tc>
+        <w:tc>
+          <w:tcPr>
+            <w:tcW w:w="7223" w:type="dxa"/>
+          </w:tcPr>
+          <w:p>
+            <w:r>
+              <w:t>PUT</w:t>
+            </w:r>
+          </w:p>
+        </w:tc>
+      </w:tr>
+      <w:tr>
+        <w:tc>
+          <w:tcPr>
+            <w:tcW w:w="2405" w:type="dxa"/>
+            <w:shd w:val="clear" w:color="auto" w:fill="D0CECE" w:themeFill="background2" w:themeFillShade="E6"/>
+          </w:tcPr>
+          <w:p>
+            <w:pPr>
+              <w:rPr>
+                <w:b/>
+              </w:rPr>
+            </w:pPr>
+            <w:bookmarkStart w:id="21" w:name="_GoBack"/>
             <w:r>
               <w:rPr>
                 <w:b/>
@@ -13960,6 +14039,7 @@
                 <w:szCs w:val="20"/>
                 <w:lang w:eastAsia="it-IT"/>
               </w:rPr>
+              <w:lastRenderedPageBreak/>
               <w:t xml:space="preserve">   </w:t>
             </w:r>
             <w:r>
@@ -14043,7 +14123,6 @@
                 <w:szCs w:val="20"/>
                 <w:lang w:eastAsia="it-IT"/>
               </w:rPr>
-              <w:lastRenderedPageBreak/>
               <w:t xml:space="preserve">   "codComune": null,</w:t>
             </w:r>
           </w:p>
@@ -14872,6 +14951,7 @@
           </w:p>
         </w:tc>
       </w:tr>
+      <w:bookmarkEnd w:id="21"/>
       <w:tr>
         <w:tc>
           <w:tcPr>
@@ -14953,14 +15033,14 @@
       <w:pPr>
         <w:pStyle w:val="Titolo1"/>
       </w:pPr>
-      <w:bookmarkStart w:id="21" w:name="_Toc488785849"/>
+      <w:bookmarkStart w:id="22" w:name="_Toc488785849"/>
       <w:r>
         <w:t xml:space="preserve">Salva sezione </w:t>
       </w:r>
       <w:r>
         <w:t>Segnalazione</w:t>
       </w:r>
-      <w:bookmarkEnd w:id="21"/>
+      <w:bookmarkEnd w:id="22"/>
     </w:p>
     <w:p/>
     <w:tbl>
@@ -15534,8 +15614,6 @@
               <w:tab/>
               <w:t xml:space="preserve">"garanziaSelected": </w:t>
             </w:r>
-            <w:bookmarkStart w:id="22" w:name="_GoBack"/>
-            <w:bookmarkEnd w:id="22"/>
           </w:p>
           <w:p>
             <w:pPr>
@@ -15640,7 +15718,6 @@
               <w:pStyle w:val="PreformattatoHTML"/>
             </w:pPr>
             <w:r>
-              <w:lastRenderedPageBreak/>
               <w:t>//Incendio;</w:t>
             </w:r>
           </w:p>
@@ -16539,6 +16616,7 @@
               <w:rPr>
                 <w:b/>
               </w:rPr>
+              <w:lastRenderedPageBreak/>
               <w:t>Path</w:t>
             </w:r>
           </w:p>
@@ -16573,7 +16651,6 @@
               <w:rPr>
                 <w:b/>
               </w:rPr>
-              <w:lastRenderedPageBreak/>
               <w:t>Metodo</w:t>
             </w:r>
           </w:p>
@@ -17744,6 +17821,7 @@
                 <w:sz w:val="20"/>
                 <w:szCs w:val="20"/>
               </w:rPr>
+              <w:lastRenderedPageBreak/>
               <w:t xml:space="preserve">            }</w:t>
             </w:r>
           </w:p>
@@ -17766,7 +17844,6 @@
                 <w:sz w:val="20"/>
                 <w:szCs w:val="20"/>
               </w:rPr>
-              <w:lastRenderedPageBreak/>
               <w:t xml:space="preserve">        }</w:t>
             </w:r>
           </w:p>
@@ -21245,7 +21322,7 @@
           <w:rPr>
             <w:noProof/>
           </w:rPr>
-          <w:t>9</w:t>
+          <w:t>13</w:t>
         </w:r>
         <w:r>
           <w:rPr>
@@ -21313,6 +21390,7 @@
         <w:dataBinding w:prefixMappings="xmlns:ns0='http://purl.org/dc/elements/1.1/' xmlns:ns1='http://schemas.openxmlformats.org/package/2006/metadata/core-properties' " w:xpath="/ns1:coreProperties[1]/ns0:title[1]" w:storeItemID="{6C3C8BC8-F283-45AE-878A-BAB7291924A1}"/>
         <w:text/>
       </w:sdtPr>
+      <w:sdtEndPr/>
       <w:sdtContent>
         <w:r>
           <w:rPr>
@@ -21363,6 +21441,7 @@
         <w:dataBinding w:prefixMappings="xmlns:ns0='http://schemas.openxmlformats.org/package/2006/metadata/core-properties' xmlns:ns1='http://purl.org/dc/elements/1.1/'" w:xpath="/ns0:coreProperties[1]/ns1:title[1]" w:storeItemID="{6C3C8BC8-F283-45AE-878A-BAB7291924A1}"/>
         <w:text/>
       </w:sdtPr>
+      <w:sdtEndPr/>
       <w:sdtContent>
         <w:r>
           <w:rPr>
@@ -21405,6 +21484,7 @@
           <w:calendar w:val="gregorian"/>
         </w:date>
       </w:sdtPr>
+      <w:sdtEndPr/>
       <w:sdtContent>
         <w:r>
           <w:rPr>
@@ -23781,6 +23861,7 @@
   <w:rsids>
     <w:rsidRoot w:val="007D4679"/>
     <w:rsid w:val="00034693"/>
+    <w:rsid w:val="000B3497"/>
     <w:rsid w:val="00481F2A"/>
     <w:rsid w:val="007D4679"/>
     <w:rsid w:val="009A42F0"/>
@@ -24590,7 +24671,7 @@
 </file>
 
 <file path=customXml/itemProps2.xml><?xml version="1.0" encoding="utf-8"?>
-<ds:datastoreItem xmlns:ds="http://schemas.openxmlformats.org/officeDocument/2006/customXml" ds:itemID="{8E440598-B89B-4688-B373-87559A24965A}">
+<ds:datastoreItem xmlns:ds="http://schemas.openxmlformats.org/officeDocument/2006/customXml" ds:itemID="{36489643-AF9C-4982-9947-F3DC0EAEA2E5}">
   <ds:schemaRefs>
     <ds:schemaRef ds:uri="http://schemas.openxmlformats.org/officeDocument/2006/bibliography"/>
   </ds:schemaRefs>

</xml_diff>

<commit_message>
Creazione Upload Documento (Path in yml)
</commit_message>
<xml_diff>
--- a/DOC/msa-api.docx
+++ b/DOC/msa-api.docx
@@ -27480,8 +27480,6 @@
       <w:r>
         <w:t>Calcola codice fiscale</w:t>
       </w:r>
-      <w:bookmarkStart w:id="26" w:name="_GoBack"/>
-      <w:bookmarkEnd w:id="26"/>
     </w:p>
     <w:tbl>
       <w:tblPr>
@@ -27959,6 +27957,384 @@
         <w:ind w:left="360" w:firstLine="708"/>
       </w:pPr>
     </w:p>
+    <w:p>
+      <w:pPr>
+        <w:pStyle w:val="Titolo1"/>
+      </w:pPr>
+      <w:r>
+        <w:t>Upload documento</w:t>
+      </w:r>
+    </w:p>
+    <w:tbl>
+      <w:tblPr>
+        <w:tblStyle w:val="Grigliatabella"/>
+        <w:tblW w:w="0" w:type="auto"/>
+        <w:tblLook w:val="04A0" w:firstRow="1" w:lastRow="0" w:firstColumn="1" w:lastColumn="0" w:noHBand="0" w:noVBand="1"/>
+      </w:tblPr>
+      <w:tblGrid>
+        <w:gridCol w:w="2405"/>
+        <w:gridCol w:w="7223"/>
+      </w:tblGrid>
+      <w:tr>
+        <w:tc>
+          <w:tcPr>
+            <w:tcW w:w="2405" w:type="dxa"/>
+            <w:shd w:val="clear" w:color="auto" w:fill="D0CECE" w:themeFill="background2" w:themeFillShade="E6"/>
+          </w:tcPr>
+          <w:p>
+            <w:pPr>
+              <w:rPr>
+                <w:b/>
+              </w:rPr>
+            </w:pPr>
+            <w:r>
+              <w:rPr>
+                <w:b/>
+              </w:rPr>
+              <w:t>Descrizione</w:t>
+            </w:r>
+          </w:p>
+        </w:tc>
+        <w:tc>
+          <w:tcPr>
+            <w:tcW w:w="7223" w:type="dxa"/>
+          </w:tcPr>
+          <w:p>
+            <w:pPr>
+              <w:tabs>
+                <w:tab w:val="left" w:pos="4170"/>
+              </w:tabs>
+            </w:pPr>
+            <w:r>
+              <w:t xml:space="preserve">Metodo </w:t>
+            </w:r>
+            <w:r>
+              <w:t xml:space="preserve">per il caricamento </w:t>
+            </w:r>
+            <w:r>
+              <w:t xml:space="preserve">di un file su </w:t>
+            </w:r>
+            <w:proofErr w:type="spellStart"/>
+            <w:r>
+              <w:t>mongo</w:t>
+            </w:r>
+            <w:proofErr w:type="spellEnd"/>
+            <w:r>
+              <w:t xml:space="preserve"> e cartella remota</w:t>
+            </w:r>
+          </w:p>
+        </w:tc>
+      </w:tr>
+      <w:tr>
+        <w:tc>
+          <w:tcPr>
+            <w:tcW w:w="2405" w:type="dxa"/>
+            <w:shd w:val="clear" w:color="auto" w:fill="D0CECE" w:themeFill="background2" w:themeFillShade="E6"/>
+          </w:tcPr>
+          <w:p>
+            <w:pPr>
+              <w:rPr>
+                <w:b/>
+              </w:rPr>
+            </w:pPr>
+            <w:r>
+              <w:rPr>
+                <w:b/>
+              </w:rPr>
+              <w:t>Controller</w:t>
+            </w:r>
+          </w:p>
+        </w:tc>
+        <w:tc>
+          <w:tcPr>
+            <w:tcW w:w="7223" w:type="dxa"/>
+          </w:tcPr>
+          <w:p>
+            <w:proofErr w:type="spellStart"/>
+            <w:r>
+              <w:t>DocumentiController</w:t>
+            </w:r>
+            <w:proofErr w:type="spellEnd"/>
+          </w:p>
+        </w:tc>
+      </w:tr>
+      <w:tr>
+        <w:tc>
+          <w:tcPr>
+            <w:tcW w:w="2405" w:type="dxa"/>
+            <w:shd w:val="clear" w:color="auto" w:fill="D0CECE" w:themeFill="background2" w:themeFillShade="E6"/>
+          </w:tcPr>
+          <w:p>
+            <w:pPr>
+              <w:rPr>
+                <w:b/>
+              </w:rPr>
+            </w:pPr>
+            <w:proofErr w:type="spellStart"/>
+            <w:r>
+              <w:rPr>
+                <w:b/>
+              </w:rPr>
+              <w:t>Path</w:t>
+            </w:r>
+            <w:proofErr w:type="spellEnd"/>
+          </w:p>
+        </w:tc>
+        <w:tc>
+          <w:tcPr>
+            <w:tcW w:w="7223" w:type="dxa"/>
+          </w:tcPr>
+          <w:p>
+            <w:r>
+              <w:rPr>
+                <w:rFonts w:ascii="Helvetica" w:hAnsi="Helvetica" w:cs="Helvetica"/>
+                <w:color w:val="505050"/>
+                <w:sz w:val="18"/>
+                <w:szCs w:val="18"/>
+                <w:shd w:val="clear" w:color="auto" w:fill="FAFAFA"/>
+              </w:rPr>
+              <w:t>/api/documenti/</w:t>
+            </w:r>
+            <w:r>
+              <w:rPr>
+                <w:rFonts w:ascii="Helvetica" w:hAnsi="Helvetica" w:cs="Helvetica"/>
+                <w:color w:val="505050"/>
+                <w:sz w:val="18"/>
+                <w:szCs w:val="18"/>
+                <w:shd w:val="clear" w:color="auto" w:fill="FAFAFA"/>
+              </w:rPr>
+              <w:t>{</w:t>
+            </w:r>
+            <w:proofErr w:type="spellStart"/>
+            <w:r>
+              <w:rPr>
+                <w:rFonts w:ascii="Helvetica" w:hAnsi="Helvetica" w:cs="Helvetica"/>
+                <w:color w:val="505050"/>
+                <w:sz w:val="18"/>
+                <w:szCs w:val="18"/>
+                <w:shd w:val="clear" w:color="auto" w:fill="FAFAFA"/>
+              </w:rPr>
+              <w:t>numeroSinistro</w:t>
+            </w:r>
+            <w:proofErr w:type="spellEnd"/>
+            <w:r>
+              <w:rPr>
+                <w:rFonts w:ascii="Helvetica" w:hAnsi="Helvetica" w:cs="Helvetica"/>
+                <w:color w:val="505050"/>
+                <w:sz w:val="18"/>
+                <w:szCs w:val="18"/>
+                <w:shd w:val="clear" w:color="auto" w:fill="FAFAFA"/>
+              </w:rPr>
+              <w:t>}/{</w:t>
+            </w:r>
+            <w:proofErr w:type="spellStart"/>
+            <w:r>
+              <w:rPr>
+                <w:rFonts w:ascii="Helvetica" w:hAnsi="Helvetica" w:cs="Helvetica"/>
+                <w:color w:val="505050"/>
+                <w:sz w:val="18"/>
+                <w:szCs w:val="18"/>
+                <w:shd w:val="clear" w:color="auto" w:fill="FAFAFA"/>
+              </w:rPr>
+              <w:t>codTipoDoc</w:t>
+            </w:r>
+            <w:proofErr w:type="spellEnd"/>
+            <w:r>
+              <w:rPr>
+                <w:rFonts w:ascii="Helvetica" w:hAnsi="Helvetica" w:cs="Helvetica"/>
+                <w:color w:val="505050"/>
+                <w:sz w:val="18"/>
+                <w:szCs w:val="18"/>
+                <w:shd w:val="clear" w:color="auto" w:fill="FAFAFA"/>
+              </w:rPr>
+              <w:t>}/upload</w:t>
+            </w:r>
+          </w:p>
+        </w:tc>
+      </w:tr>
+      <w:tr>
+        <w:tc>
+          <w:tcPr>
+            <w:tcW w:w="2405" w:type="dxa"/>
+            <w:shd w:val="clear" w:color="auto" w:fill="D0CECE" w:themeFill="background2" w:themeFillShade="E6"/>
+          </w:tcPr>
+          <w:p>
+            <w:pPr>
+              <w:rPr>
+                <w:b/>
+              </w:rPr>
+            </w:pPr>
+            <w:r>
+              <w:rPr>
+                <w:b/>
+              </w:rPr>
+              <w:t>Metodo</w:t>
+            </w:r>
+          </w:p>
+        </w:tc>
+        <w:tc>
+          <w:tcPr>
+            <w:tcW w:w="7223" w:type="dxa"/>
+          </w:tcPr>
+          <w:p>
+            <w:r>
+              <w:t>POST</w:t>
+            </w:r>
+          </w:p>
+        </w:tc>
+      </w:tr>
+      <w:tr>
+        <w:tc>
+          <w:tcPr>
+            <w:tcW w:w="2405" w:type="dxa"/>
+            <w:shd w:val="clear" w:color="auto" w:fill="D0CECE" w:themeFill="background2" w:themeFillShade="E6"/>
+          </w:tcPr>
+          <w:p>
+            <w:pPr>
+              <w:rPr>
+                <w:b/>
+              </w:rPr>
+            </w:pPr>
+            <w:r>
+              <w:rPr>
+                <w:b/>
+              </w:rPr>
+              <w:t>Content-</w:t>
+            </w:r>
+            <w:proofErr w:type="spellStart"/>
+            <w:r>
+              <w:rPr>
+                <w:b/>
+              </w:rPr>
+              <w:t>Type</w:t>
+            </w:r>
+            <w:proofErr w:type="spellEnd"/>
+          </w:p>
+        </w:tc>
+        <w:tc>
+          <w:tcPr>
+            <w:tcW w:w="7223" w:type="dxa"/>
+          </w:tcPr>
+          <w:p>
+            <w:proofErr w:type="spellStart"/>
+            <w:r>
+              <w:t>form</w:t>
+            </w:r>
+            <w:proofErr w:type="spellEnd"/>
+            <w:r>
+              <w:t>-data</w:t>
+            </w:r>
+          </w:p>
+        </w:tc>
+      </w:tr>
+      <w:tr>
+        <w:tc>
+          <w:tcPr>
+            <w:tcW w:w="2405" w:type="dxa"/>
+            <w:shd w:val="clear" w:color="auto" w:fill="D0CECE" w:themeFill="background2" w:themeFillShade="E6"/>
+          </w:tcPr>
+          <w:p>
+            <w:pPr>
+              <w:rPr>
+                <w:b/>
+              </w:rPr>
+            </w:pPr>
+            <w:r>
+              <w:rPr>
+                <w:b/>
+              </w:rPr>
+              <w:t>Input</w:t>
+            </w:r>
+          </w:p>
+        </w:tc>
+        <w:tc>
+          <w:tcPr>
+            <w:tcW w:w="7223" w:type="dxa"/>
+          </w:tcPr>
+          <w:p>
+            <w:pPr>
+              <w:pStyle w:val="PreformattatoHTML"/>
+              <w:rPr>
+                <w:color w:val="800000"/>
+              </w:rPr>
+            </w:pPr>
+            <w:r>
+              <w:rPr>
+                <w:color w:val="800000"/>
+              </w:rPr>
+              <w:t>“file</w:t>
+            </w:r>
+            <w:proofErr w:type="gramStart"/>
+            <w:r>
+              <w:rPr>
+                <w:color w:val="800000"/>
+              </w:rPr>
+              <w:t>” :</w:t>
+            </w:r>
+            <w:proofErr w:type="gramEnd"/>
+            <w:r>
+              <w:rPr>
+                <w:color w:val="800000"/>
+              </w:rPr>
+              <w:t xml:space="preserve"> </w:t>
+            </w:r>
+            <w:proofErr w:type="spellStart"/>
+            <w:r>
+              <w:rPr>
+                <w:color w:val="800000"/>
+              </w:rPr>
+              <w:t>Multipart</w:t>
+            </w:r>
+            <w:proofErr w:type="spellEnd"/>
+            <w:r>
+              <w:rPr>
+                <w:color w:val="800000"/>
+              </w:rPr>
+              <w:t xml:space="preserve"> file</w:t>
+            </w:r>
+          </w:p>
+        </w:tc>
+      </w:tr>
+      <w:tr>
+        <w:tc>
+          <w:tcPr>
+            <w:tcW w:w="2405" w:type="dxa"/>
+            <w:shd w:val="clear" w:color="auto" w:fill="D0CECE" w:themeFill="background2" w:themeFillShade="E6"/>
+          </w:tcPr>
+          <w:p>
+            <w:pPr>
+              <w:rPr>
+                <w:b/>
+              </w:rPr>
+            </w:pPr>
+            <w:proofErr w:type="spellStart"/>
+            <w:r>
+              <w:rPr>
+                <w:b/>
+              </w:rPr>
+              <w:t>Result</w:t>
+            </w:r>
+            <w:proofErr w:type="spellEnd"/>
+          </w:p>
+        </w:tc>
+        <w:tc>
+          <w:tcPr>
+            <w:tcW w:w="7223" w:type="dxa"/>
+          </w:tcPr>
+          <w:p>
+            <w:pPr>
+              <w:pStyle w:val="PreformattatoHTML"/>
+            </w:pPr>
+            <w:r>
+              <w:t>-BaseDTO</w:t>
+            </w:r>
+            <w:bookmarkStart w:id="26" w:name="_GoBack"/>
+            <w:bookmarkEnd w:id="26"/>
+          </w:p>
+        </w:tc>
+      </w:tr>
+    </w:tbl>
+    <w:p/>
     <w:sectPr>
       <w:headerReference w:type="default" r:id="rId9"/>
       <w:footerReference w:type="default" r:id="rId10"/>
@@ -28032,7 +28408,7 @@
           <w:rPr>
             <w:noProof/>
           </w:rPr>
-          <w:t>14</w:t>
+          <w:t>13</w:t>
         </w:r>
         <w:r>
           <w:rPr>
@@ -30548,6 +30924,13 @@
     <w:pitch w:val="variable"/>
     <w:sig w:usb0="E4002EFF" w:usb1="C000E47F" w:usb2="00000009" w:usb3="00000000" w:csb0="000001FF" w:csb1="00000000"/>
   </w:font>
+  <w:font w:name="Helvetica">
+    <w:panose1 w:val="020B0604020202020204"/>
+    <w:charset w:val="00"/>
+    <w:family w:val="swiss"/>
+    <w:pitch w:val="variable"/>
+    <w:sig w:usb0="E0002EFF" w:usb1="C0007843" w:usb2="00000009" w:usb3="00000000" w:csb0="000001FF" w:csb1="00000000"/>
+  </w:font>
 </w:fonts>
 </file>
 
@@ -31380,7 +31763,7 @@
 </file>
 
 <file path=customXml/itemProps2.xml><?xml version="1.0" encoding="utf-8"?>
-<ds:datastoreItem xmlns:ds="http://schemas.openxmlformats.org/officeDocument/2006/customXml" ds:itemID="{DC3E0CFC-9FE7-4F53-A31C-755F8F3C662F}">
+<ds:datastoreItem xmlns:ds="http://schemas.openxmlformats.org/officeDocument/2006/customXml" ds:itemID="{057E19B9-C123-4E89-9555-DBF347D98707}">
   <ds:schemaRefs>
     <ds:schemaRef ds:uri="http://schemas.openxmlformats.org/officeDocument/2006/bibliography"/>
   </ds:schemaRefs>

</xml_diff>